<commit_message>
[docs] changes in order to close the project plan (part2) finished
</commit_message>
<xml_diff>
--- a/docs/PLAN DE GESTION DE ADQUISICIONES.docx
+++ b/docs/PLAN DE GESTION DE ADQUISICIONES.docx
@@ -2,11 +2,60 @@
 <file path=word/document.xml><?xml version="1.0" encoding="utf-8"?>
 <w:document xmlns:wpc="http://schemas.microsoft.com/office/word/2010/wordprocessingCanvas" xmlns:cx="http://schemas.microsoft.com/office/drawing/2014/chartex" xmlns:cx1="http://schemas.microsoft.com/office/drawing/2015/9/8/chartex" xmlns:cx2="http://schemas.microsoft.com/office/drawing/2015/10/21/chartex" xmlns:cx3="http://schemas.microsoft.com/office/drawing/2016/5/9/chartex" xmlns:cx4="http://schemas.microsoft.com/office/drawing/2016/5/10/chartex" xmlns:cx5="http://schemas.microsoft.com/office/drawing/2016/5/11/chartex" xmlns:cx6="http://schemas.microsoft.com/office/drawing/2016/5/12/chartex" xmlns:cx7="http://schemas.microsoft.com/office/drawing/2016/5/13/chartex" xmlns:cx8="http://schemas.microsoft.com/office/drawing/2016/5/14/chartex" xmlns:mc="http://schemas.openxmlformats.org/markup-compatibility/2006" xmlns:aink="http://schemas.microsoft.com/office/drawing/2016/ink" xmlns:am3d="http://schemas.microsoft.com/office/drawing/2017/model3d" xmlns:o="urn:schemas-microsoft-com:office:office" xmlns:r="http://schemas.openxmlformats.org/officeDocument/2006/relationships" xmlns:m="http://schemas.openxmlformats.org/officeDocument/2006/math" xmlns:v="urn:schemas-microsoft-com:vml" xmlns:wp14="http://schemas.microsoft.com/office/word/2010/wordprocessingDrawing" xmlns:wp="http://schemas.openxmlformats.org/drawingml/2006/wordprocessingDrawing" xmlns:w10="urn:schemas-microsoft-com:office:word" xmlns:w="http://schemas.openxmlformats.org/wordprocessingml/2006/main" xmlns:w14="http://schemas.microsoft.com/office/word/2010/wordml" xmlns:w15="http://schemas.microsoft.com/office/word/2012/wordml" xmlns:w16cid="http://schemas.microsoft.com/office/word/2016/wordml/cid" xmlns:w16se="http://schemas.microsoft.com/office/word/2015/wordml/symex" xmlns:wpg="http://schemas.microsoft.com/office/word/2010/wordprocessingGroup" xmlns:wpi="http://schemas.microsoft.com/office/word/2010/wordprocessingInk" xmlns:wne="http://schemas.microsoft.com/office/word/2006/wordml" xmlns:wps="http://schemas.microsoft.com/office/word/2010/wordprocessingShape" mc:Ignorable="w14 w15 w16se w16cid wp14">
   <w:body>
-    <w:p/>
+    <w:p>
+      <w:pPr>
+        <w:jc w:val="center"/>
+      </w:pPr>
+      <w:r>
+        <w:rPr>
+          <w:noProof/>
+        </w:rPr>
+        <w:drawing>
+          <wp:inline distT="114300" distB="114300" distL="114300" distR="114300">
+            <wp:extent cx="5605463" cy="8758535"/>
+            <wp:effectExtent l="0" t="0" r="0" b="0"/>
+            <wp:docPr id="1" name="image1.jpg"/>
+            <wp:cNvGraphicFramePr/>
+            <a:graphic xmlns:a="http://schemas.openxmlformats.org/drawingml/2006/main">
+              <a:graphicData uri="http://schemas.openxmlformats.org/drawingml/2006/picture">
+                <pic:pic xmlns:pic="http://schemas.openxmlformats.org/drawingml/2006/picture">
+                  <pic:nvPicPr>
+                    <pic:cNvPr id="0" name="image1.jpg"/>
+                    <pic:cNvPicPr preferRelativeResize="0"/>
+                  </pic:nvPicPr>
+                  <pic:blipFill>
+                    <a:blip r:embed="rId8"/>
+                    <a:srcRect/>
+                    <a:stretch>
+                      <a:fillRect/>
+                    </a:stretch>
+                  </pic:blipFill>
+                  <pic:spPr>
+                    <a:xfrm>
+                      <a:off x="0" y="0"/>
+                      <a:ext cx="5605463" cy="8758535"/>
+                    </a:xfrm>
+                    <a:prstGeom prst="rect">
+                      <a:avLst/>
+                    </a:prstGeom>
+                    <a:ln/>
+                  </pic:spPr>
+                </pic:pic>
+              </a:graphicData>
+            </a:graphic>
+          </wp:inline>
+        </w:drawing>
+      </w:r>
+    </w:p>
+    <w:p>
+      <w:pPr>
+        <w:jc w:val="center"/>
+      </w:pPr>
+    </w:p>
     <w:tbl>
       <w:tblPr>
-        <w:tblStyle w:val="a"/>
-        <w:tblW w:w="11016" w:type="dxa"/>
+        <w:tblStyle w:val="ae"/>
+        <w:tblW w:w="11025" w:type="dxa"/>
         <w:tblInd w:w="-108" w:type="dxa"/>
         <w:tblBorders>
           <w:top w:val="single" w:sz="4" w:space="0" w:color="000000"/>
@@ -20,17 +69,17 @@
         <w:tblLook w:val="0400" w:firstRow="0" w:lastRow="0" w:firstColumn="0" w:lastColumn="0" w:noHBand="0" w:noVBand="1"/>
       </w:tblPr>
       <w:tblGrid>
-        <w:gridCol w:w="1112"/>
-        <w:gridCol w:w="3778"/>
-        <w:gridCol w:w="1209"/>
-        <w:gridCol w:w="1827"/>
-        <w:gridCol w:w="1427"/>
-        <w:gridCol w:w="1663"/>
+        <w:gridCol w:w="1350"/>
+        <w:gridCol w:w="3540"/>
+        <w:gridCol w:w="1215"/>
+        <w:gridCol w:w="1830"/>
+        <w:gridCol w:w="1680"/>
+        <w:gridCol w:w="1410"/>
       </w:tblGrid>
       <w:tr>
         <w:tc>
           <w:tcPr>
-            <w:tcW w:w="1112" w:type="dxa"/>
+            <w:tcW w:w="1350" w:type="dxa"/>
             <w:shd w:val="clear" w:color="auto" w:fill="D9D9D9"/>
             <w:vAlign w:val="center"/>
           </w:tcPr>
@@ -39,15 +88,11 @@
               <w:jc w:val="center"/>
               <w:rPr>
                 <w:b/>
-                <w:sz w:val="20"/>
-                <w:szCs w:val="20"/>
-              </w:rPr>
-            </w:pPr>
-            <w:r>
-              <w:rPr>
-                <w:b/>
-                <w:sz w:val="20"/>
-                <w:szCs w:val="20"/>
+              </w:rPr>
+            </w:pPr>
+            <w:r>
+              <w:rPr>
+                <w:b/>
               </w:rPr>
               <w:t>PROYECTO</w:t>
             </w:r>
@@ -55,7 +100,7 @@
         </w:tc>
         <w:tc>
           <w:tcPr>
-            <w:tcW w:w="3778" w:type="dxa"/>
+            <w:tcW w:w="3540" w:type="dxa"/>
             <w:vAlign w:val="center"/>
           </w:tcPr>
           <w:p>
@@ -64,8 +109,6 @@
               <w:rPr>
                 <w:b/>
                 <w:color w:val="0070C0"/>
-                <w:sz w:val="20"/>
-                <w:szCs w:val="20"/>
               </w:rPr>
             </w:pPr>
             <w:proofErr w:type="spellStart"/>
@@ -73,8 +116,6 @@
               <w:rPr>
                 <w:b/>
                 <w:color w:val="0070C0"/>
-                <w:sz w:val="20"/>
-                <w:szCs w:val="20"/>
               </w:rPr>
               <w:t>CityScape</w:t>
             </w:r>
@@ -83,8 +124,6 @@
               <w:rPr>
                 <w:b/>
                 <w:color w:val="0070C0"/>
-                <w:sz w:val="20"/>
-                <w:szCs w:val="20"/>
               </w:rPr>
               <w:t xml:space="preserve"> </w:t>
             </w:r>
@@ -93,8 +132,6 @@
               <w:rPr>
                 <w:b/>
                 <w:color w:val="0070C0"/>
-                <w:sz w:val="20"/>
-                <w:szCs w:val="20"/>
               </w:rPr>
               <w:t>Rentals</w:t>
             </w:r>
@@ -105,15 +142,13 @@
               <w:jc w:val="center"/>
               <w:rPr>
                 <w:b/>
-                <w:sz w:val="20"/>
-                <w:szCs w:val="20"/>
-              </w:rPr>
-            </w:pPr>
-          </w:p>
-        </w:tc>
-        <w:tc>
-          <w:tcPr>
-            <w:tcW w:w="1209" w:type="dxa"/>
+              </w:rPr>
+            </w:pPr>
+          </w:p>
+        </w:tc>
+        <w:tc>
+          <w:tcPr>
+            <w:tcW w:w="1215" w:type="dxa"/>
             <w:shd w:val="clear" w:color="auto" w:fill="D9D9D9"/>
             <w:vAlign w:val="center"/>
           </w:tcPr>
@@ -122,15 +157,11 @@
               <w:jc w:val="center"/>
               <w:rPr>
                 <w:b/>
-                <w:sz w:val="20"/>
-                <w:szCs w:val="20"/>
-              </w:rPr>
-            </w:pPr>
-            <w:r>
-              <w:rPr>
-                <w:b/>
-                <w:sz w:val="20"/>
-                <w:szCs w:val="20"/>
+              </w:rPr>
+            </w:pPr>
+            <w:r>
+              <w:rPr>
+                <w:b/>
               </w:rPr>
               <w:t>CÓDIGO DE PROYECTO</w:t>
             </w:r>
@@ -138,7 +169,7 @@
         </w:tc>
         <w:tc>
           <w:tcPr>
-            <w:tcW w:w="1827" w:type="dxa"/>
+            <w:tcW w:w="1830" w:type="dxa"/>
             <w:vAlign w:val="center"/>
           </w:tcPr>
           <w:p>
@@ -147,16 +178,12 @@
               <w:rPr>
                 <w:b/>
                 <w:color w:val="0070C0"/>
-                <w:sz w:val="20"/>
-                <w:szCs w:val="20"/>
-              </w:rPr>
-            </w:pPr>
-            <w:r>
-              <w:rPr>
-                <w:b/>
-                <w:color w:val="0070C0"/>
-                <w:sz w:val="20"/>
-                <w:szCs w:val="20"/>
+              </w:rPr>
+            </w:pPr>
+            <w:r>
+              <w:rPr>
+                <w:b/>
+                <w:color w:val="0070C0"/>
               </w:rPr>
               <w:t>2024-G3-010</w:t>
             </w:r>
@@ -164,7 +191,7 @@
         </w:tc>
         <w:tc>
           <w:tcPr>
-            <w:tcW w:w="1427" w:type="dxa"/>
+            <w:tcW w:w="1680" w:type="dxa"/>
             <w:shd w:val="clear" w:color="auto" w:fill="D9D9D9"/>
             <w:vAlign w:val="center"/>
           </w:tcPr>
@@ -173,15 +200,11 @@
               <w:jc w:val="center"/>
               <w:rPr>
                 <w:b/>
-                <w:sz w:val="20"/>
-                <w:szCs w:val="20"/>
-              </w:rPr>
-            </w:pPr>
-            <w:r>
-              <w:rPr>
-                <w:b/>
-                <w:sz w:val="20"/>
-                <w:szCs w:val="20"/>
+              </w:rPr>
+            </w:pPr>
+            <w:r>
+              <w:rPr>
+                <w:b/>
               </w:rPr>
               <w:t>FECHA DE ELABORACIÓN</w:t>
             </w:r>
@@ -189,7 +212,7 @@
         </w:tc>
         <w:tc>
           <w:tcPr>
-            <w:tcW w:w="1663" w:type="dxa"/>
+            <w:tcW w:w="1410" w:type="dxa"/>
             <w:vAlign w:val="center"/>
           </w:tcPr>
           <w:p>
@@ -198,16 +221,12 @@
               <w:rPr>
                 <w:b/>
                 <w:color w:val="0070C0"/>
-                <w:sz w:val="20"/>
-                <w:szCs w:val="20"/>
-              </w:rPr>
-            </w:pPr>
-            <w:r>
-              <w:rPr>
-                <w:b/>
-                <w:color w:val="0070C0"/>
-                <w:sz w:val="20"/>
-                <w:szCs w:val="20"/>
+              </w:rPr>
+            </w:pPr>
+            <w:r>
+              <w:rPr>
+                <w:b/>
+                <w:color w:val="0070C0"/>
               </w:rPr>
               <w:t>29/10/2024</w:t>
             </w:r>
@@ -240,7 +259,7 @@
     </w:p>
     <w:tbl>
       <w:tblPr>
-        <w:tblStyle w:val="a0"/>
+        <w:tblStyle w:val="af"/>
         <w:tblW w:w="11016" w:type="dxa"/>
         <w:tblInd w:w="-108" w:type="dxa"/>
         <w:tblBorders>
@@ -267,15 +286,11 @@
               <w:spacing w:before="180" w:after="180"/>
               <w:rPr>
                 <w:color w:val="0070C0"/>
-                <w:sz w:val="20"/>
-                <w:szCs w:val="20"/>
-              </w:rPr>
-            </w:pPr>
-            <w:r>
-              <w:rPr>
-                <w:color w:val="0070C0"/>
-                <w:sz w:val="20"/>
-                <w:szCs w:val="20"/>
+              </w:rPr>
+            </w:pPr>
+            <w:r>
+              <w:rPr>
+                <w:color w:val="0070C0"/>
               </w:rPr>
               <w:t xml:space="preserve">Para la gestión de adquisiciones en el proyecto </w:t>
             </w:r>
@@ -283,8 +298,6 @@
             <w:r>
               <w:rPr>
                 <w:color w:val="0070C0"/>
-                <w:sz w:val="20"/>
-                <w:szCs w:val="20"/>
               </w:rPr>
               <w:t>CityScape</w:t>
             </w:r>
@@ -292,8 +305,6 @@
             <w:r>
               <w:rPr>
                 <w:color w:val="0070C0"/>
-                <w:sz w:val="20"/>
-                <w:szCs w:val="20"/>
               </w:rPr>
               <w:t xml:space="preserve"> </w:t>
             </w:r>
@@ -301,8 +312,6 @@
             <w:r>
               <w:rPr>
                 <w:color w:val="0070C0"/>
-                <w:sz w:val="20"/>
-                <w:szCs w:val="20"/>
               </w:rPr>
               <w:t>Rentals</w:t>
             </w:r>
@@ -310,8 +319,6 @@
             <w:r>
               <w:rPr>
                 <w:color w:val="0070C0"/>
-                <w:sz w:val="20"/>
-                <w:szCs w:val="20"/>
               </w:rPr>
               <w:t>, se aplicarán normas y procedimientos rigurosos basados en estándares internacionales y mejores prácticas. Estos incluyen:</w:t>
             </w:r>
@@ -325,16 +332,12 @@
               <w:spacing w:before="180"/>
               <w:rPr>
                 <w:color w:val="0070C0"/>
-                <w:sz w:val="20"/>
-                <w:szCs w:val="20"/>
-              </w:rPr>
-            </w:pPr>
-            <w:r>
-              <w:rPr>
-                <w:b/>
-                <w:color w:val="0070C0"/>
-                <w:sz w:val="20"/>
-                <w:szCs w:val="20"/>
+              </w:rPr>
+            </w:pPr>
+            <w:r>
+              <w:rPr>
+                <w:b/>
+                <w:color w:val="0070C0"/>
               </w:rPr>
               <w:t xml:space="preserve">PMBOK (Project Management </w:t>
             </w:r>
@@ -343,8 +346,6 @@
               <w:rPr>
                 <w:b/>
                 <w:color w:val="0070C0"/>
-                <w:sz w:val="20"/>
-                <w:szCs w:val="20"/>
               </w:rPr>
               <w:t>Body</w:t>
             </w:r>
@@ -353,8 +354,6 @@
               <w:rPr>
                 <w:b/>
                 <w:color w:val="0070C0"/>
-                <w:sz w:val="20"/>
-                <w:szCs w:val="20"/>
               </w:rPr>
               <w:t xml:space="preserve"> </w:t>
             </w:r>
@@ -363,8 +362,6 @@
               <w:rPr>
                 <w:b/>
                 <w:color w:val="0070C0"/>
-                <w:sz w:val="20"/>
-                <w:szCs w:val="20"/>
               </w:rPr>
               <w:t>of</w:t>
             </w:r>
@@ -373,8 +370,6 @@
               <w:rPr>
                 <w:b/>
                 <w:color w:val="0070C0"/>
-                <w:sz w:val="20"/>
-                <w:szCs w:val="20"/>
               </w:rPr>
               <w:t xml:space="preserve"> </w:t>
             </w:r>
@@ -383,8 +378,6 @@
               <w:rPr>
                 <w:b/>
                 <w:color w:val="0070C0"/>
-                <w:sz w:val="20"/>
-                <w:szCs w:val="20"/>
               </w:rPr>
               <w:t>Knowledge</w:t>
             </w:r>
@@ -393,26 +386,26 @@
               <w:rPr>
                 <w:b/>
                 <w:color w:val="0070C0"/>
-                <w:sz w:val="20"/>
-                <w:szCs w:val="20"/>
               </w:rPr>
               <w:t>)</w:t>
             </w:r>
             <w:r>
               <w:rPr>
                 <w:color w:val="0070C0"/>
-                <w:sz w:val="20"/>
-                <w:szCs w:val="20"/>
-              </w:rPr>
-              <w:t>: La metodología PMBOK será empleada para estructurar las adquisiciones mediante una planificación meticulosa, ejecución controlada y revisiones periódicas. Esto incluye la definición de requisitos, selección de proveedores, control de contratos y cierre d</w:t>
-            </w:r>
-            <w:r>
-              <w:rPr>
-                <w:color w:val="0070C0"/>
-                <w:sz w:val="20"/>
-                <w:szCs w:val="20"/>
-              </w:rPr>
-              <w:t>e adquisiciones. La aplicación del PMBOK asegura que cada adquisición sea gestionada bajo un marco de buenas prácticas reconocido internacionalmente, minimizando riesgos y optimizando recursos.</w:t>
+              </w:rPr>
+              <w:t xml:space="preserve">: La metodología PMBOK </w:t>
+            </w:r>
+            <w:r>
+              <w:rPr>
+                <w:color w:val="0070C0"/>
+              </w:rPr>
+              <w:t>será empleada para estructurar las adquisiciones mediante una planificación meticulosa, ejecución controlada y revisiones periódicas. Esto incluye la definición de requisitos, selección de proveedores, control de contratos y cierre de adquisiciones. La apl</w:t>
+            </w:r>
+            <w:r>
+              <w:rPr>
+                <w:color w:val="0070C0"/>
+              </w:rPr>
+              <w:t>icación del PMBOK asegura que cada adquisición sea gestionada bajo un marco de buenas prácticas reconocido internacionalmente, minimizando riesgos y optimizando recursos.</w:t>
             </w:r>
           </w:p>
           <w:p>
@@ -423,42 +416,32 @@
               </w:numPr>
               <w:rPr>
                 <w:color w:val="0070C0"/>
-                <w:sz w:val="20"/>
-                <w:szCs w:val="20"/>
-              </w:rPr>
-            </w:pPr>
-            <w:r>
-              <w:rPr>
-                <w:b/>
-                <w:color w:val="0070C0"/>
-                <w:sz w:val="20"/>
-                <w:szCs w:val="20"/>
+              </w:rPr>
+            </w:pPr>
+            <w:r>
+              <w:rPr>
+                <w:b/>
+                <w:color w:val="0070C0"/>
               </w:rPr>
               <w:t>Directrices Internas del Cliente</w:t>
             </w:r>
             <w:r>
               <w:rPr>
                 <w:color w:val="0070C0"/>
-                <w:sz w:val="20"/>
-                <w:szCs w:val="20"/>
-              </w:rPr>
-              <w:t>: Se tendrán en cuenta las dir</w:t>
-            </w:r>
-            <w:r>
-              <w:rPr>
-                <w:color w:val="0070C0"/>
-                <w:sz w:val="20"/>
-                <w:szCs w:val="20"/>
-              </w:rPr>
-              <w:t xml:space="preserve">ectrices proporcionadas por el cliente en cuanto a diseño, funcionalidad y experiencia de usuario. Esto es esencial para que los recursos adquiridos estén alineados con las expectativas y necesidades específicas del cliente, asegurando la coherencia en la </w:t>
-            </w:r>
-            <w:r>
-              <w:rPr>
-                <w:color w:val="0070C0"/>
-                <w:sz w:val="20"/>
-                <w:szCs w:val="20"/>
-              </w:rPr>
-              <w:t>experiencia del usuario final.</w:t>
+              </w:rPr>
+              <w:t>: Se tendrán en cuenta las directrices proporcionadas</w:t>
+            </w:r>
+            <w:r>
+              <w:rPr>
+                <w:color w:val="0070C0"/>
+              </w:rPr>
+              <w:t xml:space="preserve"> por el cliente en cuanto a diseño, funcionalidad y experiencia de usuario. Esto es esencial para que los recursos adquiridos estén alineados con las expectativas y necesidades específicas del cliente, asegurando la coherencia en la experiencia del usuario</w:t>
+            </w:r>
+            <w:r>
+              <w:rPr>
+                <w:color w:val="0070C0"/>
+              </w:rPr>
+              <w:t xml:space="preserve"> final.</w:t>
             </w:r>
           </w:p>
           <w:p>
@@ -469,34 +452,26 @@
               </w:numPr>
               <w:rPr>
                 <w:color w:val="0070C0"/>
-                <w:sz w:val="20"/>
-                <w:szCs w:val="20"/>
-              </w:rPr>
-            </w:pPr>
-            <w:r>
-              <w:rPr>
-                <w:b/>
-                <w:color w:val="0070C0"/>
-                <w:sz w:val="20"/>
-                <w:szCs w:val="20"/>
+              </w:rPr>
+            </w:pPr>
+            <w:r>
+              <w:rPr>
+                <w:b/>
+                <w:color w:val="0070C0"/>
               </w:rPr>
               <w:t>Procedimientos de Control de Calidad</w:t>
             </w:r>
             <w:r>
               <w:rPr>
                 <w:color w:val="0070C0"/>
-                <w:sz w:val="20"/>
-                <w:szCs w:val="20"/>
-              </w:rPr>
-              <w:t xml:space="preserve">: Cada recurso adquirido pasará por un control de calidad exhaustivo, según los procedimientos del Plan de Gestión de Calidad del proyecto. </w:t>
-            </w:r>
-            <w:r>
-              <w:rPr>
-                <w:color w:val="0070C0"/>
-                <w:sz w:val="20"/>
-                <w:szCs w:val="20"/>
-              </w:rPr>
-              <w:t>Los recursos serán evaluados en términos de cumplimiento con los criterios de éxito definidos.</w:t>
+              </w:rPr>
+              <w:t>: Cada recurso adquirido pasará por un control de calidad exhaustivo, según los procedimientos del Plan de Gestión de Calidad del proyecto. Los recursos serán evaluados en términos de cumplimiento con los criteri</w:t>
+            </w:r>
+            <w:r>
+              <w:rPr>
+                <w:color w:val="0070C0"/>
+              </w:rPr>
+              <w:t>os de éxito definidos.</w:t>
             </w:r>
           </w:p>
           <w:p>
@@ -508,56 +483,54 @@
               <w:spacing w:after="180"/>
               <w:rPr>
                 <w:color w:val="0070C0"/>
-                <w:sz w:val="20"/>
-                <w:szCs w:val="20"/>
-              </w:rPr>
-            </w:pPr>
-            <w:r>
-              <w:rPr>
-                <w:b/>
-                <w:color w:val="0070C0"/>
-                <w:sz w:val="20"/>
-                <w:szCs w:val="20"/>
+              </w:rPr>
+            </w:pPr>
+            <w:r>
+              <w:rPr>
+                <w:b/>
+                <w:color w:val="0070C0"/>
               </w:rPr>
               <w:t>Procedimientos de Gestión de Riesgos en Adquisiciones</w:t>
             </w:r>
             <w:r>
               <w:rPr>
                 <w:color w:val="0070C0"/>
-                <w:sz w:val="20"/>
-                <w:szCs w:val="20"/>
-              </w:rPr>
-              <w:t>: Los riesgos en la</w:t>
-            </w:r>
-            <w:r>
-              <w:rPr>
-                <w:color w:val="0070C0"/>
-                <w:sz w:val="20"/>
-                <w:szCs w:val="20"/>
-              </w:rPr>
-              <w:t>s adquisiciones, tales como retrasos de proveedores, sobrecostos y problemas de integración, serán gestionados de acuerdo con el Plan de Gestión de Riesgos. Se implementarán medidas preventivas y contingencias para cada categoría de riesgo, especialmente e</w:t>
-            </w:r>
-            <w:r>
-              <w:rPr>
-                <w:color w:val="0070C0"/>
-                <w:sz w:val="20"/>
-                <w:szCs w:val="20"/>
-              </w:rPr>
-              <w:t>n relación con proveedores y cronograma, para asegurar la viabilidad del proyecto sin interrupciones.</w:t>
-            </w:r>
-          </w:p>
-          <w:p>
-            <w:pPr>
-              <w:rPr>
-                <w:sz w:val="20"/>
-                <w:szCs w:val="20"/>
-              </w:rPr>
-            </w:pPr>
-          </w:p>
+              </w:rPr>
+              <w:t>: Los riesgos en las adquisiciones, tales como retrasos de proveedores, sobrecostos y problemas de integración, serán gestionados de acuerdo con el Plan de Gestión de Riesgos. Se i</w:t>
+            </w:r>
+            <w:r>
+              <w:rPr>
+                <w:color w:val="0070C0"/>
+              </w:rPr>
+              <w:t>mplementarán medidas preventivas y contingencias para cada categoría de riesgo, especialmente en relación con proveedores y cronograma, para asegurar la viabilidad del proyecto sin interrupciones.</w:t>
+            </w:r>
+          </w:p>
+          <w:p/>
         </w:tc>
       </w:tr>
     </w:tbl>
     <w:p/>
+    <w:p/>
+    <w:p/>
+    <w:p/>
+    <w:p/>
+    <w:p/>
+    <w:p/>
+    <w:p/>
+    <w:p/>
+    <w:p/>
+    <w:p/>
+    <w:p/>
+    <w:p/>
+    <w:p/>
+    <w:p/>
+    <w:p/>
+    <w:p/>
+    <w:p/>
+    <w:p>
+      <w:bookmarkStart w:id="0" w:name="_GoBack"/>
+      <w:bookmarkEnd w:id="0"/>
+    </w:p>
     <w:p>
       <w:pPr>
         <w:shd w:val="clear" w:color="auto" w:fill="D9D9D9"/>
@@ -582,7 +555,7 @@
     </w:p>
     <w:tbl>
       <w:tblPr>
-        <w:tblStyle w:val="a1"/>
+        <w:tblStyle w:val="af0"/>
         <w:tblW w:w="11016" w:type="dxa"/>
         <w:tblInd w:w="-108" w:type="dxa"/>
         <w:tblBorders>
@@ -609,15 +582,11 @@
               <w:spacing w:before="180" w:after="180"/>
               <w:rPr>
                 <w:color w:val="0070C0"/>
-                <w:sz w:val="20"/>
-                <w:szCs w:val="20"/>
-              </w:rPr>
-            </w:pPr>
-            <w:r>
-              <w:rPr>
-                <w:color w:val="0070C0"/>
-                <w:sz w:val="20"/>
-                <w:szCs w:val="20"/>
+              </w:rPr>
+            </w:pPr>
+            <w:r>
+              <w:rPr>
+                <w:color w:val="0070C0"/>
               </w:rPr>
               <w:t xml:space="preserve">Para gestionar y controlar las adquisiciones del proyecto </w:t>
             </w:r>
@@ -625,8 +594,6 @@
             <w:r>
               <w:rPr>
                 <w:color w:val="0070C0"/>
-                <w:sz w:val="20"/>
-                <w:szCs w:val="20"/>
               </w:rPr>
               <w:t>CityScape</w:t>
             </w:r>
@@ -634,8 +601,6 @@
             <w:r>
               <w:rPr>
                 <w:color w:val="0070C0"/>
-                <w:sz w:val="20"/>
-                <w:szCs w:val="20"/>
               </w:rPr>
               <w:t xml:space="preserve"> </w:t>
             </w:r>
@@ -643,8 +608,6 @@
             <w:r>
               <w:rPr>
                 <w:color w:val="0070C0"/>
-                <w:sz w:val="20"/>
-                <w:szCs w:val="20"/>
               </w:rPr>
               <w:t>Rentals</w:t>
             </w:r>
@@ -652,18 +615,14 @@
             <w:r>
               <w:rPr>
                 <w:color w:val="0070C0"/>
-                <w:sz w:val="20"/>
-                <w:szCs w:val="20"/>
-              </w:rPr>
-              <w:t>, se utilizarán los siguientes documentos clave,</w:t>
-            </w:r>
-            <w:r>
-              <w:rPr>
-                <w:color w:val="0070C0"/>
-                <w:sz w:val="20"/>
-                <w:szCs w:val="20"/>
-              </w:rPr>
-              <w:t xml:space="preserve"> asegurando que todos los recursos se ajusten a los requerimientos específicos y cumplan con los estándares de calidad, costo y tiempo establecidos:</w:t>
+              </w:rPr>
+              <w:t>, se utilizarán los siguientes documentos clave, asegurando que todos los recursos se ajusten a los requerimientos específicos y cumplan con los estándares de calidad, costo y tiemp</w:t>
+            </w:r>
+            <w:r>
+              <w:rPr>
+                <w:color w:val="0070C0"/>
+              </w:rPr>
+              <w:t>o establecidos:</w:t>
             </w:r>
           </w:p>
           <w:p>
@@ -675,34 +634,26 @@
               <w:spacing w:before="180"/>
               <w:rPr>
                 <w:color w:val="0070C0"/>
-                <w:sz w:val="20"/>
-                <w:szCs w:val="20"/>
-              </w:rPr>
-            </w:pPr>
-            <w:r>
-              <w:rPr>
-                <w:b/>
-                <w:color w:val="0070C0"/>
-                <w:sz w:val="20"/>
-                <w:szCs w:val="20"/>
+              </w:rPr>
+            </w:pPr>
+            <w:r>
+              <w:rPr>
+                <w:b/>
+                <w:color w:val="0070C0"/>
               </w:rPr>
               <w:t>Enunciado del Alcance del Proyecto</w:t>
             </w:r>
             <w:r>
               <w:rPr>
                 <w:color w:val="0070C0"/>
-                <w:sz w:val="20"/>
-                <w:szCs w:val="20"/>
-              </w:rPr>
-              <w:t>: Este documento proporciona una descripción clara y detallada del alcanc</w:t>
-            </w:r>
-            <w:r>
-              <w:rPr>
-                <w:color w:val="0070C0"/>
-                <w:sz w:val="20"/>
-                <w:szCs w:val="20"/>
-              </w:rPr>
-              <w:t>e, entregables y exclusiones del proyecto, permitiendo que las adquisiciones estén alineadas con los objetivos y límites definidos para evitar desviaciones​.</w:t>
+              </w:rPr>
+              <w:t>: Este documento proporciona una descripción clara y detallada del alcance, entregables y exclusiones del proyecto, permitiendo que las adquisiciones estén alineadas con los objetivos y límites definidos pa</w:t>
+            </w:r>
+            <w:r>
+              <w:rPr>
+                <w:color w:val="0070C0"/>
+              </w:rPr>
+              <w:t>ra evitar desviaciones​.</w:t>
             </w:r>
           </w:p>
           <w:p>
@@ -713,34 +664,26 @@
               </w:numPr>
               <w:rPr>
                 <w:color w:val="0070C0"/>
-                <w:sz w:val="20"/>
-                <w:szCs w:val="20"/>
-              </w:rPr>
-            </w:pPr>
-            <w:r>
-              <w:rPr>
-                <w:b/>
-                <w:color w:val="0070C0"/>
-                <w:sz w:val="20"/>
-                <w:szCs w:val="20"/>
+              </w:rPr>
+            </w:pPr>
+            <w:r>
+              <w:rPr>
+                <w:b/>
+                <w:color w:val="0070C0"/>
               </w:rPr>
               <w:t>Estructura de Desglose del Trabajo (EDT) y Diccionario de la EDT</w:t>
             </w:r>
             <w:r>
               <w:rPr>
                 <w:color w:val="0070C0"/>
-                <w:sz w:val="20"/>
-                <w:szCs w:val="20"/>
-              </w:rPr>
-              <w:t>: La EDT descompone el proyecto en paquetes de trabajo específicos, y el Diccionario de la EDT ofrece detalles adicionales de cada paquete. Estos documentos facilitan la identificación de recursos necesarios para cada fase del proyecto, asegurando precisió</w:t>
-            </w:r>
-            <w:r>
-              <w:rPr>
-                <w:color w:val="0070C0"/>
-                <w:sz w:val="20"/>
-                <w:szCs w:val="20"/>
-              </w:rPr>
-              <w:t>n en las especificaciones de los recursos adquiridos​.</w:t>
+              </w:rPr>
+              <w:t xml:space="preserve">: La EDT descompone el proyecto en paquetes de trabajo específicos, y el Diccionario de la EDT ofrece detalles adicionales de cada paquete. Estos documentos facilitan </w:t>
+            </w:r>
+            <w:r>
+              <w:rPr>
+                <w:color w:val="0070C0"/>
+              </w:rPr>
+              <w:t>la identificación de recursos necesarios para cada fase del proyecto, asegurando precisión en las especificaciones de los recursos adquiridos​.</w:t>
             </w:r>
           </w:p>
           <w:p>
@@ -751,42 +694,26 @@
               </w:numPr>
               <w:rPr>
                 <w:color w:val="0070C0"/>
-                <w:sz w:val="20"/>
-                <w:szCs w:val="20"/>
-              </w:rPr>
-            </w:pPr>
-            <w:r>
-              <w:rPr>
-                <w:b/>
-                <w:color w:val="0070C0"/>
-                <w:sz w:val="20"/>
-                <w:szCs w:val="20"/>
+              </w:rPr>
+            </w:pPr>
+            <w:r>
+              <w:rPr>
+                <w:b/>
+                <w:color w:val="0070C0"/>
               </w:rPr>
               <w:t>Plan de Gestión de Calidad</w:t>
             </w:r>
             <w:r>
               <w:rPr>
                 <w:color w:val="0070C0"/>
-                <w:sz w:val="20"/>
-                <w:szCs w:val="20"/>
-              </w:rPr>
-              <w:t>: Define los estándares y procedimientos de calidad a los que deben adherirse las adquisiciones. Este documento asegura que todos los recursos adquiridos cumplan con los crite</w:t>
-            </w:r>
-            <w:r>
-              <w:rPr>
-                <w:color w:val="0070C0"/>
-                <w:sz w:val="20"/>
-                <w:szCs w:val="20"/>
-              </w:rPr>
-              <w:t>rios de aceptación y las métricas de éxito</w:t>
-            </w:r>
-            <w:r>
-              <w:rPr>
-                <w:color w:val="0070C0"/>
-                <w:sz w:val="20"/>
-                <w:szCs w:val="20"/>
-              </w:rPr>
-              <w:t>.</w:t>
+              </w:rPr>
+              <w:t>: Define los estándares y procedimientos de calidad a los que deben adherirse las adqu</w:t>
+            </w:r>
+            <w:r>
+              <w:rPr>
+                <w:color w:val="0070C0"/>
+              </w:rPr>
+              <w:t>isiciones. Este documento asegura que todos los recursos adquiridos cumplan con los criterios de aceptación y las métricas de éxito.</w:t>
             </w:r>
           </w:p>
           <w:p>
@@ -797,34 +724,26 @@
               </w:numPr>
               <w:rPr>
                 <w:color w:val="0070C0"/>
-                <w:sz w:val="20"/>
-                <w:szCs w:val="20"/>
-              </w:rPr>
-            </w:pPr>
-            <w:r>
-              <w:rPr>
-                <w:b/>
-                <w:color w:val="0070C0"/>
-                <w:sz w:val="20"/>
-                <w:szCs w:val="20"/>
+              </w:rPr>
+            </w:pPr>
+            <w:r>
+              <w:rPr>
+                <w:b/>
+                <w:color w:val="0070C0"/>
               </w:rPr>
               <w:t>Plan de Gestión de Riesgos</w:t>
             </w:r>
             <w:r>
               <w:rPr>
                 <w:color w:val="0070C0"/>
-                <w:sz w:val="20"/>
-                <w:szCs w:val="20"/>
-              </w:rPr>
-              <w:t>: Documenta los riesgos potenciales que podrían afectar las adquisiciones, especialmente aquellos relacio</w:t>
-            </w:r>
-            <w:r>
-              <w:rPr>
-                <w:color w:val="0070C0"/>
-                <w:sz w:val="20"/>
-                <w:szCs w:val="20"/>
-              </w:rPr>
-              <w:t>nados con proveedores, costos y cronogramas. Este plan incluye estrategias de mitigación y contingencia para cada categoría de riesgo, lo cual es esencial para la toma de decisiones en caso de imprevistos​.</w:t>
+              </w:rPr>
+              <w:t>: Documenta los riesgos potenciales que podrían afectar las adquisiciones, especialmente aquellos</w:t>
+            </w:r>
+            <w:r>
+              <w:rPr>
+                <w:color w:val="0070C0"/>
+              </w:rPr>
+              <w:t xml:space="preserve"> relacionados con proveedores, costos y cronogramas. Este plan incluye estrategias de mitigación y contingencia para cada categoría de riesgo, lo cual es esencial para la toma de decisiones en caso de imprevistos​.</w:t>
             </w:r>
           </w:p>
           <w:p>
@@ -835,42 +754,32 @@
               </w:numPr>
               <w:rPr>
                 <w:color w:val="0070C0"/>
-                <w:sz w:val="20"/>
-                <w:szCs w:val="20"/>
-              </w:rPr>
-            </w:pPr>
-            <w:r>
-              <w:rPr>
-                <w:b/>
-                <w:color w:val="0070C0"/>
-                <w:sz w:val="20"/>
-                <w:szCs w:val="20"/>
+              </w:rPr>
+            </w:pPr>
+            <w:r>
+              <w:rPr>
+                <w:b/>
+                <w:color w:val="0070C0"/>
               </w:rPr>
               <w:t>Plan de Dirección del Proyecto</w:t>
             </w:r>
             <w:r>
               <w:rPr>
                 <w:color w:val="0070C0"/>
-                <w:sz w:val="20"/>
-                <w:szCs w:val="20"/>
-              </w:rPr>
-              <w:t xml:space="preserve">: Contiene la guía </w:t>
-            </w:r>
-            <w:r>
-              <w:rPr>
-                <w:color w:val="0070C0"/>
-                <w:sz w:val="20"/>
-                <w:szCs w:val="20"/>
-              </w:rPr>
-              <w:t>completa del proyecto, incluyendo la planificación, control y seguimiento de actividades. Este plan establece los procedimientos a seguir en cada adquisición y es una referencia para asegurar que todas las decisiones y entregas cumplen con los lineamientos</w:t>
-            </w:r>
-            <w:r>
-              <w:rPr>
-                <w:color w:val="0070C0"/>
-                <w:sz w:val="20"/>
-                <w:szCs w:val="20"/>
-              </w:rPr>
-              <w:t xml:space="preserve"> del cliente y las expectativas del proyecto​.</w:t>
+              </w:rPr>
+              <w:t xml:space="preserve">: Contiene </w:t>
+            </w:r>
+            <w:r>
+              <w:rPr>
+                <w:color w:val="0070C0"/>
+              </w:rPr>
+              <w:t>la guía completa del proyecto, incluyendo la planificación, control y seguimiento de actividades. Este plan establece los procedimientos a seguir en cada adquisición y es una referencia para asegurar que todas las decisiones y entregas cumplen con los line</w:t>
+            </w:r>
+            <w:r>
+              <w:rPr>
+                <w:color w:val="0070C0"/>
+              </w:rPr>
+              <w:t>amientos del cliente y las expectativas del proyecto​.</w:t>
             </w:r>
           </w:p>
           <w:p>
@@ -882,41 +791,25 @@
               <w:spacing w:after="180"/>
               <w:rPr>
                 <w:color w:val="0070C0"/>
-                <w:sz w:val="20"/>
-                <w:szCs w:val="20"/>
-              </w:rPr>
-            </w:pPr>
-            <w:r>
-              <w:rPr>
-                <w:b/>
-                <w:color w:val="0070C0"/>
-                <w:sz w:val="20"/>
-                <w:szCs w:val="20"/>
+              </w:rPr>
+            </w:pPr>
+            <w:r>
+              <w:rPr>
+                <w:b/>
+                <w:color w:val="0070C0"/>
               </w:rPr>
               <w:t>Matriz de Trazabilidad de Requisitos</w:t>
             </w:r>
             <w:r>
               <w:rPr>
                 <w:color w:val="0070C0"/>
-                <w:sz w:val="20"/>
-                <w:szCs w:val="20"/>
-              </w:rPr>
-              <w:t>: Permite hacer un seguimiento de cada requisito desde su definición hasta su verificación en el producto final, asegurando que todos los recursos adquiridos están alineados</w:t>
-            </w:r>
-            <w:r>
-              <w:rPr>
-                <w:color w:val="0070C0"/>
-                <w:sz w:val="20"/>
-                <w:szCs w:val="20"/>
-              </w:rPr>
-              <w:t xml:space="preserve"> con los requisitos del cliente y cumplen con las especificaciones iniciales​.</w:t>
+              </w:rPr>
+              <w:t>: Permite hacer un seguimiento de cada requisito desde su definición hasta su verificación en el producto final, asegurando que todos los recursos adquiridos están alineados con los requisitos del cliente y cumplen con las especificaciones iniciales​.</w:t>
             </w:r>
           </w:p>
         </w:tc>
       </w:tr>
     </w:tbl>
-    <w:p/>
-    <w:p/>
     <w:p/>
     <w:p>
       <w:pPr>
@@ -929,12 +822,18 @@
         <w:rPr>
           <w:b/>
         </w:rPr>
-        <w:t>ADQUISICIONES</w:t>
+        <w:t>AD</w:t>
+      </w:r>
+      <w:r>
+        <w:rPr>
+          <w:b/>
+        </w:rPr>
+        <w:t>QUISICIONES</w:t>
       </w:r>
     </w:p>
     <w:tbl>
       <w:tblPr>
-        <w:tblStyle w:val="a2"/>
+        <w:tblStyle w:val="af1"/>
         <w:tblW w:w="11016" w:type="dxa"/>
         <w:tblInd w:w="-108" w:type="dxa"/>
         <w:tblBorders>
@@ -1046,8 +945,6 @@
               <w:spacing w:before="120" w:after="120"/>
               <w:rPr>
                 <w:color w:val="0070C0"/>
-                <w:sz w:val="20"/>
-                <w:szCs w:val="20"/>
               </w:rPr>
             </w:pPr>
           </w:p>
@@ -1061,8 +958,6 @@
               <w:spacing w:before="120" w:after="120"/>
               <w:rPr>
                 <w:color w:val="0070C0"/>
-                <w:sz w:val="20"/>
-                <w:szCs w:val="20"/>
               </w:rPr>
             </w:pPr>
           </w:p>
@@ -1076,15 +971,11 @@
               <w:spacing w:before="120" w:after="120"/>
               <w:rPr>
                 <w:color w:val="0070C0"/>
-                <w:sz w:val="20"/>
-                <w:szCs w:val="20"/>
-              </w:rPr>
-            </w:pPr>
-            <w:r>
-              <w:rPr>
-                <w:color w:val="0070C0"/>
-                <w:sz w:val="20"/>
-                <w:szCs w:val="20"/>
+              </w:rPr>
+            </w:pPr>
+            <w:r>
+              <w:rPr>
+                <w:color w:val="0070C0"/>
               </w:rPr>
               <w:t>#No procede</w:t>
             </w:r>
@@ -1099,8 +990,6 @@
               <w:spacing w:before="120" w:after="120"/>
               <w:rPr>
                 <w:color w:val="0070C0"/>
-                <w:sz w:val="20"/>
-                <w:szCs w:val="20"/>
               </w:rPr>
             </w:pPr>
           </w:p>
@@ -1116,8 +1005,6 @@
               <w:spacing w:before="120" w:after="120"/>
               <w:rPr>
                 <w:color w:val="0070C0"/>
-                <w:sz w:val="20"/>
-                <w:szCs w:val="20"/>
               </w:rPr>
             </w:pPr>
           </w:p>
@@ -1131,8 +1018,6 @@
               <w:spacing w:before="120" w:after="120"/>
               <w:rPr>
                 <w:color w:val="0070C0"/>
-                <w:sz w:val="20"/>
-                <w:szCs w:val="20"/>
               </w:rPr>
             </w:pPr>
           </w:p>
@@ -1146,8 +1031,6 @@
               <w:spacing w:before="120" w:after="120"/>
               <w:rPr>
                 <w:color w:val="0070C0"/>
-                <w:sz w:val="20"/>
-                <w:szCs w:val="20"/>
               </w:rPr>
             </w:pPr>
           </w:p>
@@ -1161,8 +1044,6 @@
               <w:spacing w:before="120" w:after="120"/>
               <w:rPr>
                 <w:color w:val="0070C0"/>
-                <w:sz w:val="20"/>
-                <w:szCs w:val="20"/>
               </w:rPr>
             </w:pPr>
           </w:p>
@@ -1178,8 +1059,6 @@
               <w:spacing w:before="120" w:after="120"/>
               <w:rPr>
                 <w:color w:val="0070C0"/>
-                <w:sz w:val="20"/>
-                <w:szCs w:val="20"/>
               </w:rPr>
             </w:pPr>
           </w:p>
@@ -1193,8 +1072,6 @@
               <w:spacing w:before="120" w:after="120"/>
               <w:rPr>
                 <w:color w:val="0070C0"/>
-                <w:sz w:val="20"/>
-                <w:szCs w:val="20"/>
               </w:rPr>
             </w:pPr>
           </w:p>
@@ -1208,8 +1085,6 @@
               <w:spacing w:before="120" w:after="120"/>
               <w:rPr>
                 <w:color w:val="0070C0"/>
-                <w:sz w:val="20"/>
-                <w:szCs w:val="20"/>
               </w:rPr>
             </w:pPr>
           </w:p>
@@ -1223,8 +1098,6 @@
               <w:spacing w:before="120" w:after="120"/>
               <w:rPr>
                 <w:color w:val="0070C0"/>
-                <w:sz w:val="20"/>
-                <w:szCs w:val="20"/>
               </w:rPr>
             </w:pPr>
           </w:p>
@@ -1240,8 +1113,6 @@
               <w:spacing w:before="120" w:after="120"/>
               <w:rPr>
                 <w:color w:val="0070C0"/>
-                <w:sz w:val="20"/>
-                <w:szCs w:val="20"/>
               </w:rPr>
             </w:pPr>
           </w:p>
@@ -1255,8 +1126,6 @@
               <w:spacing w:before="120" w:after="120"/>
               <w:rPr>
                 <w:color w:val="0070C0"/>
-                <w:sz w:val="20"/>
-                <w:szCs w:val="20"/>
               </w:rPr>
             </w:pPr>
           </w:p>
@@ -1270,8 +1139,6 @@
               <w:spacing w:before="120" w:after="120"/>
               <w:rPr>
                 <w:color w:val="0070C0"/>
-                <w:sz w:val="20"/>
-                <w:szCs w:val="20"/>
               </w:rPr>
             </w:pPr>
           </w:p>
@@ -1285,8 +1152,6 @@
               <w:spacing w:before="120" w:after="120"/>
               <w:rPr>
                 <w:color w:val="0070C0"/>
-                <w:sz w:val="20"/>
-                <w:szCs w:val="20"/>
               </w:rPr>
             </w:pPr>
           </w:p>
@@ -1302,8 +1167,6 @@
               <w:spacing w:before="120" w:after="120"/>
               <w:rPr>
                 <w:color w:val="0070C0"/>
-                <w:sz w:val="20"/>
-                <w:szCs w:val="20"/>
               </w:rPr>
             </w:pPr>
           </w:p>
@@ -1317,8 +1180,6 @@
               <w:spacing w:before="120" w:after="120"/>
               <w:rPr>
                 <w:color w:val="0070C0"/>
-                <w:sz w:val="20"/>
-                <w:szCs w:val="20"/>
               </w:rPr>
             </w:pPr>
           </w:p>
@@ -1332,8 +1193,6 @@
               <w:spacing w:before="120" w:after="120"/>
               <w:rPr>
                 <w:color w:val="0070C0"/>
-                <w:sz w:val="20"/>
-                <w:szCs w:val="20"/>
               </w:rPr>
             </w:pPr>
           </w:p>
@@ -1347,14 +1206,19 @@
               <w:spacing w:before="120" w:after="120"/>
               <w:rPr>
                 <w:color w:val="0070C0"/>
-                <w:sz w:val="20"/>
-                <w:szCs w:val="20"/>
               </w:rPr>
             </w:pPr>
           </w:p>
         </w:tc>
       </w:tr>
     </w:tbl>
+    <w:p/>
+    <w:p/>
+    <w:p/>
+    <w:p/>
+    <w:p/>
+    <w:p/>
+    <w:p/>
     <w:p/>
     <w:p>
       <w:pPr>
@@ -1372,7 +1236,7 @@
     </w:p>
     <w:tbl>
       <w:tblPr>
-        <w:tblStyle w:val="a3"/>
+        <w:tblStyle w:val="af2"/>
         <w:tblW w:w="10995" w:type="dxa"/>
         <w:tblInd w:w="-108" w:type="dxa"/>
         <w:tblBorders>
@@ -1483,8 +1347,6 @@
               <w:spacing w:before="120" w:after="120"/>
               <w:rPr>
                 <w:color w:val="0070C0"/>
-                <w:sz w:val="20"/>
-                <w:szCs w:val="20"/>
               </w:rPr>
             </w:pPr>
           </w:p>
@@ -1498,15 +1360,11 @@
               <w:spacing w:before="120" w:after="120"/>
               <w:rPr>
                 <w:color w:val="0070C0"/>
-                <w:sz w:val="20"/>
-                <w:szCs w:val="20"/>
-              </w:rPr>
-            </w:pPr>
-            <w:r>
-              <w:rPr>
-                <w:color w:val="0070C0"/>
-                <w:sz w:val="20"/>
-                <w:szCs w:val="20"/>
+              </w:rPr>
+            </w:pPr>
+            <w:r>
+              <w:rPr>
+                <w:color w:val="0070C0"/>
               </w:rPr>
               <w:t>#No procede</w:t>
             </w:r>
@@ -1521,8 +1379,6 @@
               <w:spacing w:before="120" w:after="120"/>
               <w:rPr>
                 <w:color w:val="0070C0"/>
-                <w:sz w:val="20"/>
-                <w:szCs w:val="20"/>
               </w:rPr>
             </w:pPr>
           </w:p>
@@ -1536,8 +1392,6 @@
               <w:spacing w:before="120" w:after="120"/>
               <w:rPr>
                 <w:color w:val="0070C0"/>
-                <w:sz w:val="20"/>
-                <w:szCs w:val="20"/>
               </w:rPr>
             </w:pPr>
           </w:p>
@@ -1553,8 +1407,6 @@
               <w:spacing w:before="120" w:after="120"/>
               <w:rPr>
                 <w:color w:val="0070C0"/>
-                <w:sz w:val="20"/>
-                <w:szCs w:val="20"/>
               </w:rPr>
             </w:pPr>
           </w:p>
@@ -1568,8 +1420,6 @@
               <w:spacing w:before="120" w:after="120"/>
               <w:rPr>
                 <w:color w:val="0070C0"/>
-                <w:sz w:val="20"/>
-                <w:szCs w:val="20"/>
               </w:rPr>
             </w:pPr>
           </w:p>
@@ -1583,8 +1433,6 @@
               <w:spacing w:before="120" w:after="120"/>
               <w:rPr>
                 <w:color w:val="0070C0"/>
-                <w:sz w:val="20"/>
-                <w:szCs w:val="20"/>
               </w:rPr>
             </w:pPr>
           </w:p>
@@ -1598,8 +1446,6 @@
               <w:spacing w:before="120" w:after="120"/>
               <w:rPr>
                 <w:color w:val="0070C0"/>
-                <w:sz w:val="20"/>
-                <w:szCs w:val="20"/>
               </w:rPr>
             </w:pPr>
           </w:p>
@@ -1615,8 +1461,6 @@
               <w:spacing w:before="120" w:after="120"/>
               <w:rPr>
                 <w:color w:val="0070C0"/>
-                <w:sz w:val="20"/>
-                <w:szCs w:val="20"/>
               </w:rPr>
             </w:pPr>
           </w:p>
@@ -1630,8 +1474,6 @@
               <w:spacing w:before="120" w:after="120"/>
               <w:rPr>
                 <w:color w:val="0070C0"/>
-                <w:sz w:val="20"/>
-                <w:szCs w:val="20"/>
               </w:rPr>
             </w:pPr>
           </w:p>
@@ -1645,8 +1487,6 @@
               <w:spacing w:before="120" w:after="120"/>
               <w:rPr>
                 <w:color w:val="0070C0"/>
-                <w:sz w:val="20"/>
-                <w:szCs w:val="20"/>
               </w:rPr>
             </w:pPr>
           </w:p>
@@ -1660,8 +1500,6 @@
               <w:spacing w:before="120" w:after="120"/>
               <w:rPr>
                 <w:color w:val="0070C0"/>
-                <w:sz w:val="20"/>
-                <w:szCs w:val="20"/>
               </w:rPr>
             </w:pPr>
           </w:p>
@@ -1677,8 +1515,6 @@
               <w:spacing w:before="120" w:after="120"/>
               <w:rPr>
                 <w:color w:val="0070C0"/>
-                <w:sz w:val="20"/>
-                <w:szCs w:val="20"/>
               </w:rPr>
             </w:pPr>
           </w:p>
@@ -1692,8 +1528,6 @@
               <w:spacing w:before="120" w:after="120"/>
               <w:rPr>
                 <w:color w:val="0070C0"/>
-                <w:sz w:val="20"/>
-                <w:szCs w:val="20"/>
               </w:rPr>
             </w:pPr>
           </w:p>
@@ -1707,8 +1541,6 @@
               <w:spacing w:before="120" w:after="120"/>
               <w:rPr>
                 <w:color w:val="0070C0"/>
-                <w:sz w:val="20"/>
-                <w:szCs w:val="20"/>
               </w:rPr>
             </w:pPr>
           </w:p>
@@ -1722,8 +1554,6 @@
               <w:spacing w:before="120" w:after="120"/>
               <w:rPr>
                 <w:color w:val="0070C0"/>
-                <w:sz w:val="20"/>
-                <w:szCs w:val="20"/>
               </w:rPr>
             </w:pPr>
           </w:p>
@@ -1739,8 +1569,6 @@
               <w:spacing w:before="120" w:after="120"/>
               <w:rPr>
                 <w:color w:val="0070C0"/>
-                <w:sz w:val="20"/>
-                <w:szCs w:val="20"/>
               </w:rPr>
             </w:pPr>
           </w:p>
@@ -1754,8 +1582,6 @@
               <w:spacing w:before="120" w:after="120"/>
               <w:rPr>
                 <w:color w:val="0070C0"/>
-                <w:sz w:val="20"/>
-                <w:szCs w:val="20"/>
               </w:rPr>
             </w:pPr>
           </w:p>
@@ -1769,8 +1595,6 @@
               <w:spacing w:before="120" w:after="120"/>
               <w:rPr>
                 <w:color w:val="0070C0"/>
-                <w:sz w:val="20"/>
-                <w:szCs w:val="20"/>
               </w:rPr>
             </w:pPr>
           </w:p>
@@ -1784,8 +1608,6 @@
               <w:spacing w:before="120" w:after="120"/>
               <w:rPr>
                 <w:color w:val="0070C0"/>
-                <w:sz w:val="20"/>
-                <w:szCs w:val="20"/>
               </w:rPr>
             </w:pPr>
           </w:p>
@@ -1815,7 +1637,7 @@
     </w:p>
     <w:tbl>
       <w:tblPr>
-        <w:tblStyle w:val="a4"/>
+        <w:tblStyle w:val="af3"/>
         <w:tblW w:w="11016" w:type="dxa"/>
         <w:tblInd w:w="-108" w:type="dxa"/>
         <w:tblBorders>
@@ -1842,24 +1664,18 @@
               <w:spacing w:before="180" w:after="180"/>
               <w:rPr>
                 <w:color w:val="0070C0"/>
-                <w:sz w:val="20"/>
-                <w:szCs w:val="20"/>
-              </w:rPr>
-            </w:pPr>
-            <w:r>
-              <w:rPr>
-                <w:b/>
-                <w:color w:val="0070C0"/>
-                <w:sz w:val="20"/>
-                <w:szCs w:val="20"/>
+              </w:rPr>
+            </w:pPr>
+            <w:r>
+              <w:rPr>
+                <w:b/>
+                <w:color w:val="0070C0"/>
               </w:rPr>
               <w:t>Supuestos</w:t>
             </w:r>
             <w:r>
               <w:rPr>
                 <w:color w:val="0070C0"/>
-                <w:sz w:val="20"/>
-                <w:szCs w:val="20"/>
               </w:rPr>
               <w:t>:</w:t>
             </w:r>
@@ -1873,58 +1689,26 @@
               <w:spacing w:before="180"/>
               <w:rPr>
                 <w:color w:val="0070C0"/>
-                <w:sz w:val="20"/>
-                <w:szCs w:val="20"/>
-              </w:rPr>
-            </w:pPr>
-            <w:r>
-              <w:rPr>
-                <w:b/>
-                <w:color w:val="0070C0"/>
-                <w:sz w:val="20"/>
-                <w:szCs w:val="20"/>
+              </w:rPr>
+            </w:pPr>
+            <w:r>
+              <w:rPr>
+                <w:b/>
+                <w:color w:val="0070C0"/>
               </w:rPr>
               <w:t>Disponibilidad de Información y Colaboración del Cliente</w:t>
             </w:r>
             <w:r>
               <w:rPr>
                 <w:color w:val="0070C0"/>
-                <w:sz w:val="20"/>
-                <w:szCs w:val="20"/>
-              </w:rPr>
-              <w:t>: Se asume que el cliente proporcionará toda la información y retroalimentación necesarias de manera oportuna, especialmente para la recopilación de requisitos y la validación de funcionalidades clave</w:t>
-            </w:r>
-            <w:r>
-              <w:rPr>
-                <w:color w:val="0070C0"/>
-                <w:sz w:val="20"/>
-                <w:szCs w:val="20"/>
-              </w:rPr>
-              <w:t xml:space="preserve"> </w:t>
-            </w:r>
-            <w:r>
-              <w:rPr>
-                <w:color w:val="0070C0"/>
-                <w:sz w:val="20"/>
-                <w:szCs w:val="20"/>
-              </w:rPr>
-              <w:t>que serán implementad</w:t>
-            </w:r>
-            <w:r>
-              <w:rPr>
-                <w:color w:val="0070C0"/>
-                <w:sz w:val="20"/>
-                <w:szCs w:val="20"/>
-              </w:rPr>
-              <w:t>a</w:t>
-            </w:r>
-            <w:r>
-              <w:rPr>
-                <w:color w:val="0070C0"/>
-                <w:sz w:val="20"/>
-                <w:szCs w:val="20"/>
-              </w:rPr>
-              <w:t>s por el equipo interno.</w:t>
+              </w:rPr>
+              <w:t>: Se asume que el cliente proporcionará toda la información y retroalimentación necesarias de manera oportuna, especialmente para la recopilación de requisitos y la validación de funcionali</w:t>
+            </w:r>
+            <w:r>
+              <w:rPr>
+                <w:color w:val="0070C0"/>
+              </w:rPr>
+              <w:t>dades clave que serán implementadas por el equipo interno.</w:t>
             </w:r>
           </w:p>
           <w:p>
@@ -1935,42 +1719,26 @@
               </w:numPr>
               <w:rPr>
                 <w:color w:val="0070C0"/>
-                <w:sz w:val="20"/>
-                <w:szCs w:val="20"/>
-              </w:rPr>
-            </w:pPr>
-            <w:r>
-              <w:rPr>
-                <w:b/>
-                <w:color w:val="0070C0"/>
-                <w:sz w:val="20"/>
-                <w:szCs w:val="20"/>
+              </w:rPr>
+            </w:pPr>
+            <w:r>
+              <w:rPr>
+                <w:b/>
+                <w:color w:val="0070C0"/>
               </w:rPr>
               <w:t>Capacidad del Equipo de Desarrollo para Cumplir con los Tiempos y Estándares de Calidad</w:t>
             </w:r>
             <w:r>
               <w:rPr>
                 <w:color w:val="0070C0"/>
-                <w:sz w:val="20"/>
-                <w:szCs w:val="20"/>
-              </w:rPr>
-              <w:t xml:space="preserve">: Se espera que el equipo cuente con las habilidades necesarias </w:t>
-            </w:r>
-            <w:r>
-              <w:rPr>
-                <w:color w:val="0070C0"/>
-                <w:sz w:val="20"/>
-                <w:szCs w:val="20"/>
-              </w:rPr>
-              <w:t>para completar el proyecto en los tiempos establecidos y con los estándares de calidad definidos en el Plan de Gestión de Calidad</w:t>
-            </w:r>
-            <w:r>
-              <w:rPr>
-                <w:color w:val="0070C0"/>
-                <w:sz w:val="20"/>
-                <w:szCs w:val="20"/>
-              </w:rPr>
-              <w:t>.</w:t>
+              </w:rPr>
+              <w:t>: Se espera que el equipo cuente con las habilidades necesarias para completar el proyecto en los tiempos esta</w:t>
+            </w:r>
+            <w:r>
+              <w:rPr>
+                <w:color w:val="0070C0"/>
+              </w:rPr>
+              <w:t>blecidos y con los estándares de calidad definidos en el Plan de Gestión de Calidad.</w:t>
             </w:r>
           </w:p>
           <w:p>
@@ -1982,26 +1750,26 @@
               <w:spacing w:after="180"/>
               <w:rPr>
                 <w:color w:val="0070C0"/>
-                <w:sz w:val="20"/>
-                <w:szCs w:val="20"/>
-              </w:rPr>
-            </w:pPr>
-            <w:r>
-              <w:rPr>
-                <w:b/>
-                <w:color w:val="0070C0"/>
-                <w:sz w:val="20"/>
-                <w:szCs w:val="20"/>
+              </w:rPr>
+            </w:pPr>
+            <w:r>
+              <w:rPr>
+                <w:b/>
+                <w:color w:val="0070C0"/>
               </w:rPr>
               <w:t>Aprobación y Retroalimentación Eficiente del Cliente</w:t>
             </w:r>
             <w:r>
               <w:rPr>
                 <w:color w:val="0070C0"/>
-                <w:sz w:val="20"/>
-                <w:szCs w:val="20"/>
-              </w:rPr>
-              <w:t>: Se espera que el cliente y las partes interesadas revisen y aprueben los entregables en los plazos establecidos, permitiendo ajustes rápidos en caso de ser necesarios.</w:t>
+              </w:rPr>
+              <w:t>: Se espera que el cliente y las partes interesadas revisen y aprueben los entregables en los plazos establecidos, perm</w:t>
+            </w:r>
+            <w:r>
+              <w:rPr>
+                <w:color w:val="0070C0"/>
+              </w:rPr>
+              <w:t>itiendo ajustes rápidos en caso de ser necesarios.</w:t>
             </w:r>
           </w:p>
           <w:p>
@@ -2009,24 +1777,18 @@
               <w:spacing w:before="180" w:after="180"/>
               <w:rPr>
                 <w:color w:val="0070C0"/>
-                <w:sz w:val="20"/>
-                <w:szCs w:val="20"/>
-              </w:rPr>
-            </w:pPr>
-            <w:r>
-              <w:rPr>
-                <w:b/>
-                <w:color w:val="0070C0"/>
-                <w:sz w:val="20"/>
-                <w:szCs w:val="20"/>
+              </w:rPr>
+            </w:pPr>
+            <w:r>
+              <w:rPr>
+                <w:b/>
+                <w:color w:val="0070C0"/>
               </w:rPr>
               <w:t>Restricciones</w:t>
             </w:r>
             <w:r>
               <w:rPr>
                 <w:color w:val="0070C0"/>
-                <w:sz w:val="20"/>
-                <w:szCs w:val="20"/>
               </w:rPr>
               <w:t>:</w:t>
             </w:r>
@@ -2040,82 +1802,20 @@
               <w:spacing w:before="180"/>
               <w:rPr>
                 <w:color w:val="0070C0"/>
-                <w:sz w:val="20"/>
-                <w:szCs w:val="20"/>
-              </w:rPr>
-            </w:pPr>
-            <w:r>
-              <w:rPr>
-                <w:b/>
-                <w:color w:val="0070C0"/>
-                <w:sz w:val="20"/>
-                <w:szCs w:val="20"/>
+              </w:rPr>
+            </w:pPr>
+            <w:r>
+              <w:rPr>
+                <w:b/>
+                <w:color w:val="0070C0"/>
               </w:rPr>
               <w:t>Recursos Limitados</w:t>
             </w:r>
             <w:r>
               <w:rPr>
                 <w:color w:val="0070C0"/>
-                <w:sz w:val="20"/>
-                <w:szCs w:val="20"/>
-              </w:rPr>
-              <w:t>: El proyecto cuenta co</w:t>
-            </w:r>
-            <w:r>
-              <w:rPr>
-                <w:color w:val="0070C0"/>
-                <w:sz w:val="20"/>
-                <w:szCs w:val="20"/>
-              </w:rPr>
-              <w:t>n un presupuesto</w:t>
-            </w:r>
-            <w:r>
-              <w:rPr>
-                <w:color w:val="0070C0"/>
-                <w:sz w:val="20"/>
-                <w:szCs w:val="20"/>
-              </w:rPr>
-              <w:t xml:space="preserve"> ajustado </w:t>
-            </w:r>
-            <w:r>
-              <w:rPr>
-                <w:color w:val="0070C0"/>
-                <w:sz w:val="20"/>
-                <w:szCs w:val="20"/>
-              </w:rPr>
-              <w:t>(20000</w:t>
-            </w:r>
-            <w:r>
-              <w:rPr>
-                <w:color w:val="0070C0"/>
-                <w:sz w:val="20"/>
-                <w:szCs w:val="20"/>
-              </w:rPr>
-              <w:t>€</w:t>
-            </w:r>
-            <w:r>
-              <w:rPr>
-                <w:color w:val="0070C0"/>
-                <w:sz w:val="20"/>
-                <w:szCs w:val="20"/>
-              </w:rPr>
-              <w:t>)</w:t>
-            </w:r>
-            <w:r>
-              <w:rPr>
-                <w:color w:val="0070C0"/>
-                <w:sz w:val="20"/>
-                <w:szCs w:val="20"/>
-              </w:rPr>
-              <w:t>. Esto limita el alcance de las adquisiciones</w:t>
-            </w:r>
-            <w:r>
-              <w:rPr>
-                <w:color w:val="0070C0"/>
-                <w:sz w:val="20"/>
-                <w:szCs w:val="20"/>
-              </w:rPr>
-              <w:t>.</w:t>
+              </w:rPr>
+              <w:t>: El proyecto cuenta con un presupuesto ajustado (20000€). Esto limita el alcance de las adquisiciones.</w:t>
             </w:r>
           </w:p>
           <w:p>
@@ -2126,34 +1826,20 @@
               </w:numPr>
               <w:rPr>
                 <w:color w:val="0070C0"/>
-                <w:sz w:val="20"/>
-                <w:szCs w:val="20"/>
-              </w:rPr>
-            </w:pPr>
-            <w:r>
-              <w:rPr>
-                <w:b/>
-                <w:color w:val="0070C0"/>
-                <w:sz w:val="20"/>
-                <w:szCs w:val="20"/>
+              </w:rPr>
+            </w:pPr>
+            <w:r>
+              <w:rPr>
+                <w:b/>
+                <w:color w:val="0070C0"/>
               </w:rPr>
               <w:t>Plazos Estrictos de Entrega</w:t>
             </w:r>
             <w:r>
               <w:rPr>
                 <w:color w:val="0070C0"/>
-                <w:sz w:val="20"/>
-                <w:szCs w:val="20"/>
-              </w:rPr>
-              <w:t xml:space="preserve">: Todas las actividades deben estar </w:t>
-            </w:r>
-            <w:r>
-              <w:rPr>
-                <w:color w:val="0070C0"/>
-                <w:sz w:val="20"/>
-                <w:szCs w:val="20"/>
-              </w:rPr>
-              <w:t>completas para el 6 de diciembre de 2024, previo a la presentación final al cliente el 11 de diciembre de 2024. Esto requiere un estricto cumplimiento del calendario de trabajo definido internamente para evitar demoras.</w:t>
+              </w:rPr>
+              <w:t>: Todas las actividades deben estar completas para el 6 de diciembre de 2024, previo a la presentación final al cliente el 11 de diciembre de 2024. Esto requiere un estricto cumplimiento del calendario de trabajo definido internamente para evitar demoras.</w:t>
             </w:r>
           </w:p>
           <w:p>
@@ -2165,48 +1851,39 @@
               <w:spacing w:after="180"/>
               <w:rPr>
                 <w:color w:val="0070C0"/>
-                <w:sz w:val="20"/>
-                <w:szCs w:val="20"/>
-              </w:rPr>
-            </w:pPr>
-            <w:r>
-              <w:rPr>
-                <w:b/>
-                <w:color w:val="0070C0"/>
-                <w:sz w:val="20"/>
-                <w:szCs w:val="20"/>
-              </w:rPr>
-              <w:t>Disponibilidad de Recursos Humanos y</w:t>
-            </w:r>
-            <w:r>
-              <w:rPr>
-                <w:b/>
-                <w:color w:val="0070C0"/>
-                <w:sz w:val="20"/>
-                <w:szCs w:val="20"/>
-              </w:rPr>
-              <w:t xml:space="preserve"> Técnicos Internos</w:t>
-            </w:r>
-            <w:r>
-              <w:rPr>
-                <w:color w:val="0070C0"/>
-                <w:sz w:val="20"/>
-                <w:szCs w:val="20"/>
-              </w:rPr>
-              <w:t>: El equipo de desarrollo y pruebas cuenta con recursos limitados en términos de tiempo y especialización. Por lo tanto, cualquier retraso en las tareas internas de desarrollo y pruebas impactará directamente en la capacidad del equipo pa</w:t>
-            </w:r>
-            <w:r>
-              <w:rPr>
-                <w:color w:val="0070C0"/>
-                <w:sz w:val="20"/>
-                <w:szCs w:val="20"/>
-              </w:rPr>
-              <w:t>ra cumplir con el cronograma.</w:t>
+              </w:rPr>
+            </w:pPr>
+            <w:r>
+              <w:rPr>
+                <w:b/>
+                <w:color w:val="0070C0"/>
+              </w:rPr>
+              <w:t>Disponibilidad de Recursos Humanos y Técnicos Internos</w:t>
+            </w:r>
+            <w:r>
+              <w:rPr>
+                <w:color w:val="0070C0"/>
+              </w:rPr>
+              <w:t>: El equipo de desarrollo y pruebas cuenta con recursos limitados en términos de tiempo y especialización. Por lo tanto, cualquier retraso en las tareas internas de desarrollo y pruebas impactará direct</w:t>
+            </w:r>
+            <w:r>
+              <w:rPr>
+                <w:color w:val="0070C0"/>
+              </w:rPr>
+              <w:t>amente en la capacidad del equipo para cumplir con el cronograma.</w:t>
             </w:r>
           </w:p>
         </w:tc>
       </w:tr>
     </w:tbl>
+    <w:p/>
+    <w:p/>
+    <w:p/>
+    <w:p/>
+    <w:p/>
+    <w:p/>
+    <w:p/>
+    <w:p/>
     <w:p/>
     <w:p/>
     <w:p/>
@@ -2227,7 +1904,7 @@
     </w:p>
     <w:tbl>
       <w:tblPr>
-        <w:tblStyle w:val="a5"/>
+        <w:tblStyle w:val="af4"/>
         <w:tblW w:w="10950" w:type="dxa"/>
         <w:tblInd w:w="-108" w:type="dxa"/>
         <w:tblBorders>
@@ -2254,16 +1931,8 @@
           <w:p>
             <w:pPr>
               <w:spacing w:before="120" w:after="120"/>
-              <w:rPr>
-                <w:sz w:val="20"/>
-                <w:szCs w:val="20"/>
-              </w:rPr>
-            </w:pPr>
-            <w:r>
-              <w:rPr>
-                <w:sz w:val="20"/>
-                <w:szCs w:val="20"/>
-              </w:rPr>
+            </w:pPr>
+            <w:r>
               <w:t>#</w:t>
             </w:r>
           </w:p>
@@ -2278,18 +1947,14 @@
               <w:rPr>
                 <w:i/>
                 <w:color w:val="0070C0"/>
-                <w:sz w:val="20"/>
-                <w:szCs w:val="20"/>
               </w:rPr>
             </w:pPr>
             <w:r>
               <w:rPr>
                 <w:i/>
                 <w:color w:val="0070C0"/>
-                <w:sz w:val="20"/>
-                <w:szCs w:val="20"/>
-              </w:rPr>
-              <w:t>1</w:t>
+              </w:rPr>
+              <w:t>No procede</w:t>
             </w:r>
           </w:p>
         </w:tc>
@@ -2303,16 +1968,8 @@
           <w:p>
             <w:pPr>
               <w:spacing w:before="120" w:after="120"/>
-              <w:rPr>
-                <w:sz w:val="20"/>
-                <w:szCs w:val="20"/>
-              </w:rPr>
-            </w:pPr>
-            <w:r>
-              <w:rPr>
-                <w:sz w:val="20"/>
-                <w:szCs w:val="20"/>
-              </w:rPr>
+            </w:pPr>
+            <w:r>
               <w:t>RECURSO</w:t>
             </w:r>
           </w:p>
@@ -2327,19 +1984,8 @@
               <w:rPr>
                 <w:i/>
                 <w:color w:val="0070C0"/>
-                <w:sz w:val="20"/>
-                <w:szCs w:val="20"/>
-              </w:rPr>
-            </w:pPr>
-            <w:r>
-              <w:rPr>
-                <w:i/>
-                <w:color w:val="0070C0"/>
-                <w:sz w:val="20"/>
-                <w:szCs w:val="20"/>
-              </w:rPr>
-              <w:t>Implementación interna para recopilación y trazabilidad de requisitos</w:t>
-            </w:r>
+              </w:rPr>
+            </w:pPr>
           </w:p>
         </w:tc>
       </w:tr>
@@ -2352,16 +1998,8 @@
           <w:p>
             <w:pPr>
               <w:spacing w:before="120" w:after="120"/>
-              <w:rPr>
-                <w:sz w:val="20"/>
-                <w:szCs w:val="20"/>
-              </w:rPr>
-            </w:pPr>
-            <w:r>
-              <w:rPr>
-                <w:sz w:val="20"/>
-                <w:szCs w:val="20"/>
-              </w:rPr>
+            </w:pPr>
+            <w:r>
               <w:t>ENUNCIADO DEL TRABAJO</w:t>
             </w:r>
           </w:p>
@@ -2376,59 +2014,8 @@
               <w:rPr>
                 <w:i/>
                 <w:color w:val="0070C0"/>
-                <w:sz w:val="20"/>
-                <w:szCs w:val="20"/>
-              </w:rPr>
-            </w:pPr>
-            <w:r>
-              <w:rPr>
-                <w:i/>
-                <w:color w:val="0070C0"/>
-                <w:sz w:val="20"/>
-                <w:szCs w:val="20"/>
-              </w:rPr>
-              <w:t xml:space="preserve">Apoyo en la identificación y documentación de requisitos, asegurando trazabilidad desde el diseño hasta la implementación del producto. Se utilizarán herramientas como Google </w:t>
-            </w:r>
-            <w:proofErr w:type="spellStart"/>
-            <w:r>
-              <w:rPr>
-                <w:i/>
-                <w:color w:val="0070C0"/>
-                <w:sz w:val="20"/>
-                <w:szCs w:val="20"/>
-              </w:rPr>
-              <w:t>Sheets</w:t>
-            </w:r>
-            <w:proofErr w:type="spellEnd"/>
-            <w:r>
-              <w:rPr>
-                <w:i/>
-                <w:color w:val="0070C0"/>
-                <w:sz w:val="20"/>
-                <w:szCs w:val="20"/>
-              </w:rPr>
-              <w:t xml:space="preserve"> o </w:t>
-            </w:r>
-            <w:proofErr w:type="spellStart"/>
-            <w:r>
-              <w:rPr>
-                <w:i/>
-                <w:color w:val="0070C0"/>
-                <w:sz w:val="20"/>
-                <w:szCs w:val="20"/>
-              </w:rPr>
-              <w:t>Notion</w:t>
-            </w:r>
-            <w:proofErr w:type="spellEnd"/>
-            <w:r>
-              <w:rPr>
-                <w:i/>
-                <w:color w:val="0070C0"/>
-                <w:sz w:val="20"/>
-                <w:szCs w:val="20"/>
-              </w:rPr>
-              <w:t xml:space="preserve"> para documentar y hacer seguimiento de los requisitos.</w:t>
-            </w:r>
+              </w:rPr>
+            </w:pPr>
           </w:p>
         </w:tc>
       </w:tr>
@@ -2441,24 +2028,9 @@
           <w:p>
             <w:pPr>
               <w:spacing w:before="120" w:after="120"/>
-              <w:rPr>
-                <w:sz w:val="20"/>
-                <w:szCs w:val="20"/>
-              </w:rPr>
-            </w:pPr>
-            <w:r>
-              <w:rPr>
-                <w:sz w:val="20"/>
-                <w:szCs w:val="20"/>
-              </w:rPr>
-              <w:t>PROCEDIMI</w:t>
-            </w:r>
-            <w:r>
-              <w:rPr>
-                <w:sz w:val="20"/>
-                <w:szCs w:val="20"/>
-              </w:rPr>
-              <w:t>ENTO DE SELECCIÓN</w:t>
+            </w:pPr>
+            <w:r>
+              <w:t>PROCEDIMIENTO DE SELECCIÓN</w:t>
             </w:r>
           </w:p>
         </w:tc>
@@ -2472,19 +2044,8 @@
               <w:rPr>
                 <w:i/>
                 <w:color w:val="0070C0"/>
-                <w:sz w:val="20"/>
-                <w:szCs w:val="20"/>
-              </w:rPr>
-            </w:pPr>
-            <w:r>
-              <w:rPr>
-                <w:i/>
-                <w:color w:val="0070C0"/>
-                <w:sz w:val="20"/>
-                <w:szCs w:val="20"/>
-              </w:rPr>
-              <w:t>No aplica (realizado internamente por el equipo de desarrollo y análisis del proyecto).</w:t>
-            </w:r>
+              </w:rPr>
+            </w:pPr>
           </w:p>
         </w:tc>
       </w:tr>
@@ -2497,16 +2058,8 @@
           <w:p>
             <w:pPr>
               <w:spacing w:before="120" w:after="120"/>
-              <w:rPr>
-                <w:sz w:val="20"/>
-                <w:szCs w:val="20"/>
-              </w:rPr>
-            </w:pPr>
-            <w:r>
-              <w:rPr>
-                <w:sz w:val="20"/>
-                <w:szCs w:val="20"/>
-              </w:rPr>
+            </w:pPr>
+            <w:r>
               <w:t>PROVEEDORES YA CUALIFICADOS</w:t>
             </w:r>
           </w:p>
@@ -2521,19 +2074,8 @@
               <w:rPr>
                 <w:i/>
                 <w:color w:val="0070C0"/>
-                <w:sz w:val="20"/>
-                <w:szCs w:val="20"/>
-              </w:rPr>
-            </w:pPr>
-            <w:r>
-              <w:rPr>
-                <w:i/>
-                <w:color w:val="0070C0"/>
-                <w:sz w:val="20"/>
-                <w:szCs w:val="20"/>
-              </w:rPr>
-              <w:t>No aplica (gestionado por el equipo interno).</w:t>
-            </w:r>
+              </w:rPr>
+            </w:pPr>
           </w:p>
         </w:tc>
       </w:tr>
@@ -2546,16 +2088,8 @@
           <w:p>
             <w:pPr>
               <w:spacing w:before="120" w:after="120"/>
-              <w:rPr>
-                <w:sz w:val="20"/>
-                <w:szCs w:val="20"/>
-              </w:rPr>
-            </w:pPr>
-            <w:r>
-              <w:rPr>
-                <w:sz w:val="20"/>
-                <w:szCs w:val="20"/>
-              </w:rPr>
+            </w:pPr>
+            <w:r>
               <w:t>TIPO DE CONTRATO</w:t>
             </w:r>
           </w:p>
@@ -2570,19 +2104,8 @@
               <w:rPr>
                 <w:i/>
                 <w:color w:val="0070C0"/>
-                <w:sz w:val="20"/>
-                <w:szCs w:val="20"/>
-              </w:rPr>
-            </w:pPr>
-            <w:r>
-              <w:rPr>
-                <w:i/>
-                <w:color w:val="0070C0"/>
-                <w:sz w:val="20"/>
-                <w:szCs w:val="20"/>
-              </w:rPr>
-              <w:t>No aplica (actividad interna sin necesidad de contratación).</w:t>
-            </w:r>
+              </w:rPr>
+            </w:pPr>
           </w:p>
         </w:tc>
       </w:tr>
@@ -2595,16 +2118,8 @@
           <w:p>
             <w:pPr>
               <w:spacing w:before="120" w:after="120"/>
-              <w:rPr>
-                <w:sz w:val="20"/>
-                <w:szCs w:val="20"/>
-              </w:rPr>
-            </w:pPr>
-            <w:r>
-              <w:rPr>
-                <w:sz w:val="20"/>
-                <w:szCs w:val="20"/>
-              </w:rPr>
+            </w:pPr>
+            <w:r>
               <w:t>SEGUIMIENTO DEL PROVEEDOR</w:t>
             </w:r>
           </w:p>
@@ -2619,19 +2134,8 @@
               <w:rPr>
                 <w:i/>
                 <w:color w:val="0070C0"/>
-                <w:sz w:val="20"/>
-                <w:szCs w:val="20"/>
-              </w:rPr>
-            </w:pPr>
-            <w:r>
-              <w:rPr>
-                <w:i/>
-                <w:color w:val="0070C0"/>
-                <w:sz w:val="20"/>
-                <w:szCs w:val="20"/>
-              </w:rPr>
-              <w:t>Revisión semanal del avance en la documentación de requisitos por parte del equipo interno, con sesiones de retroalimentación para asegurar la calidad y consistencia.</w:t>
-            </w:r>
+              </w:rPr>
+            </w:pPr>
           </w:p>
         </w:tc>
       </w:tr>
@@ -2644,16 +2148,8 @@
           <w:p>
             <w:pPr>
               <w:spacing w:before="120" w:after="120"/>
-              <w:rPr>
-                <w:sz w:val="20"/>
-                <w:szCs w:val="20"/>
-              </w:rPr>
-            </w:pPr>
-            <w:r>
-              <w:rPr>
-                <w:sz w:val="20"/>
-                <w:szCs w:val="20"/>
-              </w:rPr>
+            </w:pPr>
+            <w:r>
               <w:t>CONTROLES DE CALIDAD</w:t>
             </w:r>
           </w:p>
@@ -2668,19 +2164,8 @@
               <w:rPr>
                 <w:i/>
                 <w:color w:val="0070C0"/>
-                <w:sz w:val="20"/>
-                <w:szCs w:val="20"/>
-              </w:rPr>
-            </w:pPr>
-            <w:r>
-              <w:rPr>
-                <w:i/>
-                <w:color w:val="0070C0"/>
-                <w:sz w:val="20"/>
-                <w:szCs w:val="20"/>
-              </w:rPr>
-              <w:t>Validación interna de que todos los requisitos funcionales y no funcionales están documentados y trazables, con revisiones quincenales de calidad.</w:t>
-            </w:r>
+              </w:rPr>
+            </w:pPr>
           </w:p>
         </w:tc>
       </w:tr>
@@ -2693,16 +2178,8 @@
           <w:p>
             <w:pPr>
               <w:spacing w:before="120" w:after="120"/>
-              <w:rPr>
-                <w:sz w:val="20"/>
-                <w:szCs w:val="20"/>
-              </w:rPr>
-            </w:pPr>
-            <w:r>
-              <w:rPr>
-                <w:sz w:val="20"/>
-                <w:szCs w:val="20"/>
-              </w:rPr>
+            </w:pPr>
+            <w:r>
               <w:t>RESPONSABLES</w:t>
             </w:r>
           </w:p>
@@ -2717,28 +2194,8 @@
               <w:rPr>
                 <w:i/>
                 <w:color w:val="0070C0"/>
-                <w:sz w:val="20"/>
-                <w:szCs w:val="20"/>
-              </w:rPr>
-            </w:pPr>
-            <w:r>
-              <w:rPr>
-                <w:i/>
-                <w:color w:val="0070C0"/>
-                <w:sz w:val="20"/>
-                <w:szCs w:val="20"/>
-              </w:rPr>
-              <w:t xml:space="preserve">Director del Proyecto y Analista de Calidad para revisión y aprobación de </w:t>
-            </w:r>
-            <w:r>
-              <w:rPr>
-                <w:i/>
-                <w:color w:val="0070C0"/>
-                <w:sz w:val="20"/>
-                <w:szCs w:val="20"/>
-              </w:rPr>
-              <w:t>la documentación.</w:t>
-            </w:r>
+              </w:rPr>
+            </w:pPr>
           </w:p>
         </w:tc>
       </w:tr>
@@ -2760,7 +2217,7 @@
     </w:p>
     <w:tbl>
       <w:tblPr>
-        <w:tblStyle w:val="ab"/>
+        <w:tblStyle w:val="af5"/>
         <w:tblW w:w="10940" w:type="dxa"/>
         <w:tblInd w:w="-108" w:type="dxa"/>
         <w:tblBorders>
@@ -2830,23 +2287,17 @@
               <w:spacing w:before="120" w:after="120"/>
               <w:rPr>
                 <w:color w:val="0070C0"/>
-                <w:sz w:val="20"/>
-                <w:szCs w:val="20"/>
-              </w:rPr>
-            </w:pPr>
-            <w:r>
-              <w:rPr>
-                <w:color w:val="0070C0"/>
-                <w:sz w:val="20"/>
-                <w:szCs w:val="20"/>
+              </w:rPr>
+            </w:pPr>
+            <w:r>
+              <w:rPr>
+                <w:color w:val="0070C0"/>
               </w:rPr>
               <w:t>Cumplimiento de Requisitos</w:t>
             </w:r>
             <w:r>
               <w:rPr>
                 <w:color w:val="0070C0"/>
-                <w:sz w:val="20"/>
-                <w:szCs w:val="20"/>
               </w:rPr>
               <w:tab/>
             </w:r>
@@ -2862,15 +2313,11 @@
               <w:jc w:val="right"/>
               <w:rPr>
                 <w:b/>
-                <w:sz w:val="20"/>
-                <w:szCs w:val="20"/>
-              </w:rPr>
-            </w:pPr>
-            <w:r>
-              <w:rPr>
-                <w:b/>
-                <w:sz w:val="20"/>
-                <w:szCs w:val="20"/>
+              </w:rPr>
+            </w:pPr>
+            <w:r>
+              <w:rPr>
+                <w:b/>
               </w:rPr>
               <w:t>30%</w:t>
             </w:r>
@@ -2887,23 +2334,17 @@
               <w:spacing w:before="120" w:after="120"/>
               <w:rPr>
                 <w:color w:val="0070C0"/>
-                <w:sz w:val="20"/>
-                <w:szCs w:val="20"/>
-              </w:rPr>
-            </w:pPr>
-            <w:r>
-              <w:rPr>
-                <w:color w:val="0070C0"/>
-                <w:sz w:val="20"/>
-                <w:szCs w:val="20"/>
+              </w:rPr>
+            </w:pPr>
+            <w:r>
+              <w:rPr>
+                <w:color w:val="0070C0"/>
               </w:rPr>
               <w:t>Calidad y Funcionalidad del Trabajo</w:t>
             </w:r>
             <w:r>
               <w:rPr>
                 <w:color w:val="0070C0"/>
-                <w:sz w:val="20"/>
-                <w:szCs w:val="20"/>
               </w:rPr>
               <w:tab/>
             </w:r>
@@ -2919,15 +2360,11 @@
               <w:jc w:val="right"/>
               <w:rPr>
                 <w:b/>
-                <w:sz w:val="20"/>
-                <w:szCs w:val="20"/>
-              </w:rPr>
-            </w:pPr>
-            <w:r>
-              <w:rPr>
-                <w:b/>
-                <w:sz w:val="20"/>
-                <w:szCs w:val="20"/>
+              </w:rPr>
+            </w:pPr>
+            <w:r>
+              <w:rPr>
+                <w:b/>
               </w:rPr>
               <w:t>25%</w:t>
             </w:r>
@@ -2944,23 +2381,17 @@
               <w:spacing w:before="120" w:after="120"/>
               <w:rPr>
                 <w:color w:val="0070C0"/>
-                <w:sz w:val="20"/>
-                <w:szCs w:val="20"/>
-              </w:rPr>
-            </w:pPr>
-            <w:r>
-              <w:rPr>
-                <w:color w:val="0070C0"/>
-                <w:sz w:val="20"/>
-                <w:szCs w:val="20"/>
+              </w:rPr>
+            </w:pPr>
+            <w:r>
+              <w:rPr>
+                <w:color w:val="0070C0"/>
               </w:rPr>
               <w:t>Cumplimiento de Plazos</w:t>
             </w:r>
             <w:r>
               <w:rPr>
                 <w:color w:val="0070C0"/>
-                <w:sz w:val="20"/>
-                <w:szCs w:val="20"/>
               </w:rPr>
               <w:tab/>
             </w:r>
@@ -2976,15 +2407,11 @@
               <w:jc w:val="right"/>
               <w:rPr>
                 <w:b/>
-                <w:sz w:val="20"/>
-                <w:szCs w:val="20"/>
-              </w:rPr>
-            </w:pPr>
-            <w:r>
-              <w:rPr>
-                <w:b/>
-                <w:sz w:val="20"/>
-                <w:szCs w:val="20"/>
+              </w:rPr>
+            </w:pPr>
+            <w:r>
+              <w:rPr>
+                <w:b/>
               </w:rPr>
               <w:t>20%</w:t>
             </w:r>
@@ -3001,23 +2428,17 @@
               <w:spacing w:before="120" w:after="120"/>
               <w:rPr>
                 <w:color w:val="0070C0"/>
-                <w:sz w:val="20"/>
-                <w:szCs w:val="20"/>
-              </w:rPr>
-            </w:pPr>
-            <w:r>
-              <w:rPr>
-                <w:color w:val="0070C0"/>
-                <w:sz w:val="20"/>
-                <w:szCs w:val="20"/>
+              </w:rPr>
+            </w:pPr>
+            <w:r>
+              <w:rPr>
+                <w:color w:val="0070C0"/>
               </w:rPr>
               <w:t>Documentación y Trazabilidad</w:t>
             </w:r>
             <w:r>
               <w:rPr>
                 <w:color w:val="0070C0"/>
-                <w:sz w:val="20"/>
-                <w:szCs w:val="20"/>
               </w:rPr>
               <w:tab/>
             </w:r>
@@ -3033,15 +2454,11 @@
               <w:jc w:val="right"/>
               <w:rPr>
                 <w:b/>
-                <w:sz w:val="20"/>
-                <w:szCs w:val="20"/>
-              </w:rPr>
-            </w:pPr>
-            <w:r>
-              <w:rPr>
-                <w:b/>
-                <w:sz w:val="20"/>
-                <w:szCs w:val="20"/>
+              </w:rPr>
+            </w:pPr>
+            <w:r>
+              <w:rPr>
+                <w:b/>
               </w:rPr>
               <w:t>15%</w:t>
             </w:r>
@@ -3061,23 +2478,17 @@
               <w:spacing w:before="120" w:after="120"/>
               <w:rPr>
                 <w:color w:val="0070C0"/>
-                <w:sz w:val="20"/>
-                <w:szCs w:val="20"/>
-              </w:rPr>
-            </w:pPr>
-            <w:r>
-              <w:rPr>
-                <w:color w:val="0070C0"/>
-                <w:sz w:val="20"/>
-                <w:szCs w:val="20"/>
+              </w:rPr>
+            </w:pPr>
+            <w:r>
+              <w:rPr>
+                <w:color w:val="0070C0"/>
               </w:rPr>
               <w:t>Adaptación al Diseño y Branding</w:t>
             </w:r>
             <w:r>
               <w:rPr>
                 <w:color w:val="0070C0"/>
-                <w:sz w:val="20"/>
-                <w:szCs w:val="20"/>
               </w:rPr>
               <w:tab/>
             </w:r>
@@ -3093,15 +2504,11 @@
               <w:jc w:val="right"/>
               <w:rPr>
                 <w:b/>
-                <w:sz w:val="20"/>
-                <w:szCs w:val="20"/>
-              </w:rPr>
-            </w:pPr>
-            <w:r>
-              <w:rPr>
-                <w:b/>
-                <w:sz w:val="20"/>
-                <w:szCs w:val="20"/>
+              </w:rPr>
+            </w:pPr>
+            <w:r>
+              <w:rPr>
+                <w:b/>
               </w:rPr>
               <w:t>10%</w:t>
             </w:r>
@@ -3117,14 +2524,7 @@
               <w:bottom w:val="nil"/>
             </w:tcBorders>
           </w:tcPr>
-          <w:p>
-            <w:pPr>
-              <w:rPr>
-                <w:sz w:val="20"/>
-                <w:szCs w:val="20"/>
-              </w:rPr>
-            </w:pPr>
-          </w:p>
+          <w:p/>
         </w:tc>
         <w:tc>
           <w:tcPr>
@@ -3136,15 +2536,11 @@
               <w:jc w:val="right"/>
               <w:rPr>
                 <w:b/>
-                <w:sz w:val="20"/>
-                <w:szCs w:val="20"/>
-              </w:rPr>
-            </w:pPr>
-            <w:r>
-              <w:rPr>
-                <w:b/>
-                <w:sz w:val="20"/>
-                <w:szCs w:val="20"/>
+              </w:rPr>
+            </w:pPr>
+            <w:r>
+              <w:rPr>
+                <w:b/>
               </w:rPr>
               <w:t>100 %</w:t>
             </w:r>
@@ -3152,86 +2548,13 @@
         </w:tc>
       </w:tr>
     </w:tbl>
-    <w:p>
-      <w:pPr>
-        <w:rPr>
-          <w:sz w:val="20"/>
-          <w:szCs w:val="20"/>
-        </w:rPr>
-      </w:pPr>
-    </w:p>
-    <w:p>
-      <w:pPr>
-        <w:rPr>
-          <w:sz w:val="20"/>
-          <w:szCs w:val="20"/>
-        </w:rPr>
-      </w:pPr>
-    </w:p>
-    <w:p>
-      <w:pPr>
-        <w:rPr>
-          <w:sz w:val="20"/>
-          <w:szCs w:val="20"/>
-        </w:rPr>
-      </w:pPr>
-    </w:p>
-    <w:p>
-      <w:pPr>
-        <w:rPr>
-          <w:sz w:val="20"/>
-          <w:szCs w:val="20"/>
-        </w:rPr>
-      </w:pPr>
-    </w:p>
-    <w:p>
-      <w:pPr>
-        <w:rPr>
-          <w:sz w:val="20"/>
-          <w:szCs w:val="20"/>
-        </w:rPr>
-      </w:pPr>
-    </w:p>
-    <w:p>
-      <w:pPr>
-        <w:rPr>
-          <w:sz w:val="20"/>
-          <w:szCs w:val="20"/>
-        </w:rPr>
-      </w:pPr>
-    </w:p>
-    <w:p>
-      <w:pPr>
-        <w:rPr>
-          <w:sz w:val="20"/>
-          <w:szCs w:val="20"/>
-        </w:rPr>
-      </w:pPr>
-    </w:p>
-    <w:p>
-      <w:pPr>
-        <w:rPr>
-          <w:sz w:val="20"/>
-          <w:szCs w:val="20"/>
-        </w:rPr>
-      </w:pPr>
-    </w:p>
-    <w:p>
-      <w:pPr>
-        <w:rPr>
-          <w:sz w:val="20"/>
-          <w:szCs w:val="20"/>
-        </w:rPr>
-      </w:pPr>
-    </w:p>
-    <w:p>
-      <w:pPr>
-        <w:rPr>
-          <w:sz w:val="20"/>
-          <w:szCs w:val="20"/>
-        </w:rPr>
-      </w:pPr>
-    </w:p>
+    <w:p/>
+    <w:p/>
+    <w:p/>
+    <w:p/>
+    <w:p/>
+    <w:p/>
+    <w:p/>
     <w:p>
       <w:pPr>
         <w:shd w:val="clear" w:color="auto" w:fill="D9D9D9"/>
@@ -3248,7 +2571,7 @@
     </w:p>
     <w:tbl>
       <w:tblPr>
-        <w:tblStyle w:val="ac"/>
+        <w:tblStyle w:val="af6"/>
         <w:tblW w:w="11016" w:type="dxa"/>
         <w:tblInd w:w="-108" w:type="dxa"/>
         <w:tblBorders>
@@ -3275,25 +2598,19 @@
               <w:spacing w:before="180" w:after="180"/>
               <w:rPr>
                 <w:color w:val="0070C0"/>
-                <w:sz w:val="20"/>
-                <w:szCs w:val="20"/>
-              </w:rPr>
-            </w:pPr>
-            <w:r>
-              <w:rPr>
-                <w:color w:val="0070C0"/>
-                <w:sz w:val="20"/>
-                <w:szCs w:val="20"/>
-              </w:rPr>
-              <w:t xml:space="preserve">Para asegurar el cumplimiento de los objetivos y la calidad en cada fase de las adquisiciones internas, se realizarán auditorías periódicas orientadas a evaluar la efectividad de los recursos y procesos implementados por el </w:t>
-            </w:r>
-            <w:r>
-              <w:rPr>
-                <w:color w:val="0070C0"/>
-                <w:sz w:val="20"/>
-                <w:szCs w:val="20"/>
-              </w:rPr>
-              <w:t>equipo. Estas auditorías internas tendrán como objetivos:</w:t>
+              </w:rPr>
+            </w:pPr>
+            <w:r>
+              <w:rPr>
+                <w:color w:val="0070C0"/>
+              </w:rPr>
+              <w:t>Para asegurar el cumplimiento de los objetivos y la calidad en cada fase de las adquisiciones internas, se realizarán auditorías periódicas orientadas a evaluar la efectividad de los recursos y procesos implementados por el equipo. Estas auditorías interna</w:t>
+            </w:r>
+            <w:r>
+              <w:rPr>
+                <w:color w:val="0070C0"/>
+              </w:rPr>
+              <w:t>s tendrán como objetivos:</w:t>
             </w:r>
           </w:p>
           <w:p>
@@ -3305,26 +2622,26 @@
               <w:spacing w:before="180"/>
               <w:rPr>
                 <w:color w:val="0070C0"/>
-                <w:sz w:val="20"/>
-                <w:szCs w:val="20"/>
-              </w:rPr>
-            </w:pPr>
-            <w:r>
-              <w:rPr>
-                <w:b/>
-                <w:color w:val="0070C0"/>
-                <w:sz w:val="20"/>
-                <w:szCs w:val="20"/>
+              </w:rPr>
+            </w:pPr>
+            <w:r>
+              <w:rPr>
+                <w:b/>
+                <w:color w:val="0070C0"/>
               </w:rPr>
               <w:t>Verificación de Cumplimiento de Requisitos</w:t>
             </w:r>
             <w:r>
               <w:rPr>
                 <w:color w:val="0070C0"/>
-                <w:sz w:val="20"/>
-                <w:szCs w:val="20"/>
-              </w:rPr>
-              <w:t>: Asegurar que cada adquisición (recurso o actividad interna) cumple con los requisitos y especificaciones establecidas en el plan del proyecto. Se revisarán los entregables de cada equipo, comprobando que se adhieren a los objetivos definidos.</w:t>
+              </w:rPr>
+              <w:t>: Asegurar que cada adquisición (recurso o actividad interna) cumple con los requisitos y especificaciones establecidas en el plan del proyecto. Se revisarán los entregables de cada equipo</w:t>
+            </w:r>
+            <w:r>
+              <w:rPr>
+                <w:color w:val="0070C0"/>
+              </w:rPr>
+              <w:t>, comprobando que se adhieren a los objetivos definidos.</w:t>
             </w:r>
           </w:p>
           <w:p>
@@ -3335,51 +2652,26 @@
               </w:numPr>
               <w:rPr>
                 <w:color w:val="0070C0"/>
-                <w:sz w:val="20"/>
-                <w:szCs w:val="20"/>
-              </w:rPr>
-            </w:pPr>
-            <w:r>
-              <w:rPr>
-                <w:b/>
-                <w:color w:val="0070C0"/>
-                <w:sz w:val="20"/>
-                <w:szCs w:val="20"/>
-              </w:rPr>
-              <w:t xml:space="preserve">Evaluación </w:t>
-            </w:r>
-            <w:r>
-              <w:rPr>
-                <w:b/>
-                <w:color w:val="0070C0"/>
-                <w:sz w:val="20"/>
-                <w:szCs w:val="20"/>
-              </w:rPr>
-              <w:t>de Calidad de los Entregables</w:t>
-            </w:r>
-            <w:r>
-              <w:rPr>
-                <w:color w:val="0070C0"/>
-                <w:sz w:val="20"/>
-                <w:szCs w:val="20"/>
-              </w:rPr>
-              <w:t>: Realizar auditorías de calidad en cada fase del desarrollo</w:t>
-            </w:r>
-            <w:r>
-              <w:rPr>
-                <w:color w:val="0070C0"/>
-                <w:sz w:val="20"/>
-                <w:szCs w:val="20"/>
-              </w:rPr>
-              <w:t>. Estas auditorías buscarán identificar posibles mejoras y asegurar que el prod</w:t>
-            </w:r>
-            <w:r>
-              <w:rPr>
-                <w:color w:val="0070C0"/>
-                <w:sz w:val="20"/>
-                <w:szCs w:val="20"/>
-              </w:rPr>
-              <w:t>ucto final cumpla con los estándares internos de calidad.</w:t>
+              </w:rPr>
+            </w:pPr>
+            <w:r>
+              <w:rPr>
+                <w:b/>
+                <w:color w:val="0070C0"/>
+              </w:rPr>
+              <w:t>Evaluación de Calidad de los Entregables</w:t>
+            </w:r>
+            <w:r>
+              <w:rPr>
+                <w:color w:val="0070C0"/>
+              </w:rPr>
+              <w:t>: Realizar auditorías de calidad en cada fase del desarrollo. Estas auditorías buscarán identificar posibles mejoras y asegurar que el producto final cumpla co</w:t>
+            </w:r>
+            <w:r>
+              <w:rPr>
+                <w:color w:val="0070C0"/>
+              </w:rPr>
+              <w:t>n los estándares internos de calidad.</w:t>
             </w:r>
           </w:p>
           <w:p>
@@ -3390,34 +2682,26 @@
               </w:numPr>
               <w:rPr>
                 <w:color w:val="0070C0"/>
-                <w:sz w:val="20"/>
-                <w:szCs w:val="20"/>
-              </w:rPr>
-            </w:pPr>
-            <w:r>
-              <w:rPr>
-                <w:b/>
-                <w:color w:val="0070C0"/>
-                <w:sz w:val="20"/>
-                <w:szCs w:val="20"/>
+              </w:rPr>
+            </w:pPr>
+            <w:r>
+              <w:rPr>
+                <w:b/>
+                <w:color w:val="0070C0"/>
               </w:rPr>
               <w:t>Control de Documentación y Trazabilidad</w:t>
             </w:r>
             <w:r>
               <w:rPr>
                 <w:color w:val="0070C0"/>
-                <w:sz w:val="20"/>
-                <w:szCs w:val="20"/>
-              </w:rPr>
-              <w:t>: Revisar la documentación generada para cada adquisición, incluyendo los requisitos, trazabilidad, y resultados de pruebas. Esto asegura que toda la informaci</w:t>
-            </w:r>
-            <w:r>
-              <w:rPr>
-                <w:color w:val="0070C0"/>
-                <w:sz w:val="20"/>
-                <w:szCs w:val="20"/>
-              </w:rPr>
-              <w:t>ón relevante está correctamente registrada y es accesible para futuras evaluaciones o mejoras.</w:t>
+              </w:rPr>
+              <w:t>: Revisar la documentación generada para cada adquisición, incluyendo los requisitos, trazabilidad, y resultados de pruebas. Esto asegura que toda la información relevante está co</w:t>
+            </w:r>
+            <w:r>
+              <w:rPr>
+                <w:color w:val="0070C0"/>
+              </w:rPr>
+              <w:t>rrectamente registrada y es accesible para futuras evaluaciones o mejoras.</w:t>
             </w:r>
           </w:p>
           <w:p>
@@ -3428,42 +2712,20 @@
               </w:numPr>
               <w:rPr>
                 <w:color w:val="0070C0"/>
-                <w:sz w:val="20"/>
-                <w:szCs w:val="20"/>
-              </w:rPr>
-            </w:pPr>
-            <w:r>
-              <w:rPr>
-                <w:b/>
-                <w:color w:val="0070C0"/>
-                <w:sz w:val="20"/>
-                <w:szCs w:val="20"/>
+              </w:rPr>
+            </w:pPr>
+            <w:r>
+              <w:rPr>
+                <w:b/>
+                <w:color w:val="0070C0"/>
               </w:rPr>
               <w:t>Revisión de Cumplimiento de Plazos</w:t>
             </w:r>
             <w:r>
               <w:rPr>
                 <w:color w:val="0070C0"/>
-                <w:sz w:val="20"/>
-                <w:szCs w:val="20"/>
-              </w:rPr>
-              <w:t>: Monitorear el progreso respecto al cronograma para cada adquisición</w:t>
-            </w:r>
-            <w:r>
-              <w:rPr>
-                <w:color w:val="0070C0"/>
-                <w:sz w:val="20"/>
-                <w:szCs w:val="20"/>
-              </w:rPr>
-              <w:t>. Se realizarán revisiones de tiempos en los punto</w:t>
-            </w:r>
-            <w:r>
-              <w:rPr>
-                <w:color w:val="0070C0"/>
-                <w:sz w:val="20"/>
-                <w:szCs w:val="20"/>
-              </w:rPr>
-              <w:t>s de control definidos, garantizando que el proyecto avanza conforme al calendario establecido.</w:t>
+              </w:rPr>
+              <w:t>: Monitorear el progreso respecto al cronograma para cada adquisición. Se realizarán revisiones de tiempos en los puntos de control definidos, garantizando que el proyecto avanza conforme al calendario establecido.</w:t>
             </w:r>
           </w:p>
           <w:p>
@@ -3475,26 +2737,26 @@
               <w:spacing w:after="180"/>
               <w:rPr>
                 <w:color w:val="0070C0"/>
-                <w:sz w:val="20"/>
-                <w:szCs w:val="20"/>
-              </w:rPr>
-            </w:pPr>
-            <w:r>
-              <w:rPr>
-                <w:b/>
-                <w:color w:val="0070C0"/>
-                <w:sz w:val="20"/>
-                <w:szCs w:val="20"/>
+              </w:rPr>
+            </w:pPr>
+            <w:r>
+              <w:rPr>
+                <w:b/>
+                <w:color w:val="0070C0"/>
               </w:rPr>
               <w:t>Retroalimentación y Mejora Continua</w:t>
             </w:r>
             <w:r>
               <w:rPr>
                 <w:color w:val="0070C0"/>
-                <w:sz w:val="20"/>
-                <w:szCs w:val="20"/>
-              </w:rPr>
-              <w:t>: Después de cada auditoría, se generará un informe de retroalimentación con recomendaciones para optimizar los procesos. Esto permite realizar ajustes en tiempo real y mejorar continuamente la gestión interna de las adquisiciones.</w:t>
+              </w:rPr>
+              <w:t>: Desp</w:t>
+            </w:r>
+            <w:r>
+              <w:rPr>
+                <w:color w:val="0070C0"/>
+              </w:rPr>
+              <w:t>ués de cada auditoría, se generará un informe de retroalimentación con recomendaciones para optimizar los procesos. Esto permite realizar ajustes en tiempo real y mejorar continuamente la gestión interna de las adquisiciones.</w:t>
             </w:r>
           </w:p>
           <w:p>
@@ -3502,26 +2764,26 @@
               <w:spacing w:before="180" w:after="180"/>
               <w:rPr>
                 <w:color w:val="0070C0"/>
-                <w:sz w:val="20"/>
-                <w:szCs w:val="20"/>
-              </w:rPr>
-            </w:pPr>
-            <w:r>
-              <w:rPr>
-                <w:b/>
-                <w:color w:val="0070C0"/>
-                <w:sz w:val="20"/>
-                <w:szCs w:val="20"/>
+              </w:rPr>
+            </w:pPr>
+            <w:r>
+              <w:rPr>
+                <w:b/>
+                <w:color w:val="0070C0"/>
               </w:rPr>
               <w:t>Frecuencia de Auditorías</w:t>
             </w:r>
             <w:r>
               <w:rPr>
                 <w:color w:val="0070C0"/>
-                <w:sz w:val="20"/>
-                <w:szCs w:val="20"/>
-              </w:rPr>
-              <w:t>: Las auditorías se realizarán al cierre de cada fase clave del proyecto (recolección de requisitos, desarrollo, pruebas y entrega final), con revisiones adicionales si se detectan desviaciones significativas.</w:t>
+              </w:rPr>
+              <w:t xml:space="preserve">: Las </w:t>
+            </w:r>
+            <w:r>
+              <w:rPr>
+                <w:color w:val="0070C0"/>
+              </w:rPr>
+              <w:t>auditorías se realizarán al cierre de cada fase clave del proyecto (recolección de requisitos, desarrollo, pruebas y entrega final), con revisiones adicionales si se detectan desviaciones significativas.</w:t>
             </w:r>
           </w:p>
           <w:p>
@@ -3529,47 +2791,51 @@
               <w:spacing w:before="180" w:after="180"/>
               <w:rPr>
                 <w:color w:val="0070C0"/>
-                <w:sz w:val="20"/>
-                <w:szCs w:val="20"/>
-              </w:rPr>
-            </w:pPr>
-            <w:r>
-              <w:rPr>
-                <w:b/>
-                <w:color w:val="0070C0"/>
-                <w:sz w:val="20"/>
-                <w:szCs w:val="20"/>
+              </w:rPr>
+            </w:pPr>
+            <w:r>
+              <w:rPr>
+                <w:b/>
+                <w:color w:val="0070C0"/>
               </w:rPr>
               <w:t>Responsables</w:t>
             </w:r>
             <w:r>
               <w:rPr>
                 <w:color w:val="0070C0"/>
-                <w:sz w:val="20"/>
-                <w:szCs w:val="20"/>
-              </w:rPr>
-              <w:t>: El Director del Proyecto y el eq</w:t>
-            </w:r>
-            <w:r>
-              <w:rPr>
-                <w:color w:val="0070C0"/>
-                <w:sz w:val="20"/>
-                <w:szCs w:val="20"/>
-              </w:rPr>
-              <w:t>uipo de QA liderarán las auditorías, con la participación de los responsables de cada área para asegurar la transparencia y efectividad del proceso.</w:t>
+              </w:rPr>
+              <w:t>: El Director del Proyecto y el equipo d</w:t>
+            </w:r>
+            <w:r>
+              <w:rPr>
+                <w:color w:val="0070C0"/>
+              </w:rPr>
+              <w:t>e QA liderarán las auditorías, con la participación de los responsables de cada área para asegurar la transparencia y efectividad del proceso.</w:t>
             </w:r>
           </w:p>
         </w:tc>
       </w:tr>
     </w:tbl>
-    <w:p>
-      <w:pPr>
-        <w:rPr>
-          <w:sz w:val="20"/>
-          <w:szCs w:val="20"/>
-        </w:rPr>
-      </w:pPr>
-    </w:p>
+    <w:p/>
+    <w:p/>
+    <w:p/>
+    <w:p/>
+    <w:p/>
+    <w:p/>
+    <w:p/>
+    <w:p/>
+    <w:p/>
+    <w:p/>
+    <w:p/>
+    <w:p/>
+    <w:p/>
+    <w:p/>
+    <w:p/>
+    <w:p/>
+    <w:p/>
+    <w:p/>
+    <w:p/>
+    <w:p/>
     <w:p>
       <w:pPr>
         <w:shd w:val="clear" w:color="auto" w:fill="D9D9D9"/>
@@ -3586,7 +2852,7 @@
     </w:p>
     <w:tbl>
       <w:tblPr>
-        <w:tblStyle w:val="ad"/>
+        <w:tblStyle w:val="af7"/>
         <w:tblW w:w="11016" w:type="dxa"/>
         <w:tblInd w:w="-108" w:type="dxa"/>
         <w:tblBorders>
@@ -3613,23 +2879,17 @@
               <w:spacing w:before="180" w:after="180"/>
               <w:rPr>
                 <w:color w:val="0070C0"/>
-                <w:sz w:val="20"/>
-                <w:szCs w:val="20"/>
-              </w:rPr>
-            </w:pPr>
-            <w:r>
-              <w:rPr>
-                <w:color w:val="0070C0"/>
-                <w:sz w:val="20"/>
-                <w:szCs w:val="20"/>
+              </w:rPr>
+            </w:pPr>
+            <w:r>
+              <w:rPr>
+                <w:color w:val="0070C0"/>
               </w:rPr>
               <w:t>El cierre de las adquisiciones en este proyecto se enfocará en verificar que todos los recursos y actividades gestionados internamente cumplan con los requisitos y objetivos establecidos. Las siguientes acciones se llevarán a cabo para completar el proceso</w:t>
             </w:r>
             <w:r>
               <w:rPr>
                 <w:color w:val="0070C0"/>
-                <w:sz w:val="20"/>
-                <w:szCs w:val="20"/>
               </w:rPr>
               <w:t xml:space="preserve"> de cierre:</w:t>
             </w:r>
@@ -3643,29 +2903,23 @@
               <w:spacing w:before="180"/>
               <w:rPr>
                 <w:color w:val="0070C0"/>
-                <w:sz w:val="20"/>
-                <w:szCs w:val="20"/>
-              </w:rPr>
-            </w:pPr>
-            <w:r>
-              <w:rPr>
-                <w:b/>
-                <w:color w:val="0070C0"/>
-                <w:sz w:val="20"/>
-                <w:szCs w:val="20"/>
+              </w:rPr>
+            </w:pPr>
+            <w:bookmarkStart w:id="1" w:name="_heading=h.gjdgxs" w:colFirst="0" w:colLast="0"/>
+            <w:bookmarkEnd w:id="1"/>
+            <w:r>
+              <w:rPr>
+                <w:b/>
+                <w:color w:val="0070C0"/>
               </w:rPr>
               <w:t>Revisión Final de Entregables</w:t>
             </w:r>
             <w:r>
               <w:rPr>
                 <w:color w:val="0070C0"/>
-                <w:sz w:val="20"/>
-                <w:szCs w:val="20"/>
               </w:rPr>
               <w:t>: Cada adquisición (recurso o actividad) será evaluada para confirmar que cumple con los estándares de calidad y los requisitos definidos al inicio del proyecto.</w:t>
             </w:r>
-            <w:bookmarkStart w:id="0" w:name="_GoBack"/>
-            <w:bookmarkEnd w:id="0"/>
           </w:p>
           <w:p>
             <w:pPr>
@@ -3675,34 +2929,26 @@
               </w:numPr>
               <w:rPr>
                 <w:color w:val="0070C0"/>
-                <w:sz w:val="20"/>
-                <w:szCs w:val="20"/>
-              </w:rPr>
-            </w:pPr>
-            <w:r>
-              <w:rPr>
-                <w:b/>
-                <w:color w:val="0070C0"/>
-                <w:sz w:val="20"/>
-                <w:szCs w:val="20"/>
+              </w:rPr>
+            </w:pPr>
+            <w:r>
+              <w:rPr>
+                <w:b/>
+                <w:color w:val="0070C0"/>
               </w:rPr>
               <w:t>Documentación de Resultados</w:t>
             </w:r>
             <w:r>
               <w:rPr>
                 <w:color w:val="0070C0"/>
-                <w:sz w:val="20"/>
-                <w:szCs w:val="20"/>
-              </w:rPr>
-              <w:t>: Se generará un informe de cierre detallando los resultados de cada adquisición, incluyendo el cumplimiento de los plazos, la calidad alcanzada y cualquier d</w:t>
-            </w:r>
-            <w:r>
-              <w:rPr>
-                <w:color w:val="0070C0"/>
-                <w:sz w:val="20"/>
-                <w:szCs w:val="20"/>
-              </w:rPr>
-              <w:t>esviación corregida durante el proceso. Esta documentación servirá como referencia para futuras evaluaciones o proyectos.</w:t>
+              </w:rPr>
+              <w:t>: Se generará un informe d</w:t>
+            </w:r>
+            <w:r>
+              <w:rPr>
+                <w:color w:val="0070C0"/>
+              </w:rPr>
+              <w:t>e cierre detallando los resultados de cada adquisición, incluyendo el cumplimiento de los plazos, la calidad alcanzada y cualquier desviación corregida durante el proceso. Esta documentación servirá como referencia para futuras evaluaciones o proyectos.</w:t>
             </w:r>
           </w:p>
           <w:p>
@@ -3713,34 +2959,33 @@
               </w:numPr>
               <w:rPr>
                 <w:color w:val="0070C0"/>
-                <w:sz w:val="20"/>
-                <w:szCs w:val="20"/>
-              </w:rPr>
-            </w:pPr>
-            <w:r>
-              <w:rPr>
-                <w:b/>
-                <w:color w:val="0070C0"/>
-                <w:sz w:val="20"/>
-                <w:szCs w:val="20"/>
-              </w:rPr>
-              <w:t>Retroalimentación y Lecciones Aprendidas</w:t>
-            </w:r>
-            <w:r>
-              <w:rPr>
-                <w:color w:val="0070C0"/>
-                <w:sz w:val="20"/>
-                <w:szCs w:val="20"/>
-              </w:rPr>
-              <w:t>: El equipo de proyecto realizará una sesión de retroalimentación para identificar áreas de me</w:t>
-            </w:r>
-            <w:r>
-              <w:rPr>
-                <w:color w:val="0070C0"/>
-                <w:sz w:val="20"/>
-                <w:szCs w:val="20"/>
-              </w:rPr>
-              <w:t>jora en el proceso de adquisiciones. Las lecciones aprendidas se documentarán para optimizar futuros proyectos, enfocándose en prácticas de gestión interna y optimización de recursos.</w:t>
+              </w:rPr>
+            </w:pPr>
+            <w:r>
+              <w:rPr>
+                <w:b/>
+                <w:color w:val="0070C0"/>
+              </w:rPr>
+              <w:t>Re</w:t>
+            </w:r>
+            <w:r>
+              <w:rPr>
+                <w:b/>
+                <w:color w:val="0070C0"/>
+              </w:rPr>
+              <w:t>troalimentación y Lecciones Aprendidas</w:t>
+            </w:r>
+            <w:r>
+              <w:rPr>
+                <w:color w:val="0070C0"/>
+              </w:rPr>
+              <w:t xml:space="preserve">: El equipo de proyecto realizará una sesión de retroalimentación para identificar áreas de mejora en el proceso de adquisiciones. Las lecciones aprendidas se documentarán para optimizar futuros proyectos, enfocándose </w:t>
+            </w:r>
+            <w:r>
+              <w:rPr>
+                <w:color w:val="0070C0"/>
+              </w:rPr>
+              <w:t>en prácticas de gestión interna y optimización de recursos.</w:t>
             </w:r>
           </w:p>
           <w:p>
@@ -3751,26 +2996,26 @@
               </w:numPr>
               <w:rPr>
                 <w:color w:val="0070C0"/>
-                <w:sz w:val="20"/>
-                <w:szCs w:val="20"/>
-              </w:rPr>
-            </w:pPr>
-            <w:r>
-              <w:rPr>
-                <w:b/>
-                <w:color w:val="0070C0"/>
-                <w:sz w:val="20"/>
-                <w:szCs w:val="20"/>
+              </w:rPr>
+            </w:pPr>
+            <w:r>
+              <w:rPr>
+                <w:b/>
+                <w:color w:val="0070C0"/>
               </w:rPr>
               <w:t>Actualización de Archivos y Trazabilidad</w:t>
             </w:r>
             <w:r>
               <w:rPr>
                 <w:color w:val="0070C0"/>
-                <w:sz w:val="20"/>
-                <w:szCs w:val="20"/>
-              </w:rPr>
-              <w:t>: Se revisarán y actualizarán todos los documentos y archivos de trazabilidad, asegurando que la información está completa y organizada. Esto incluye la trazabilidad de requisitos, resultados de pruebas y auditorías de calidad.</w:t>
+              </w:rPr>
+              <w:t>: Se revisarán y actualizarán todos los documentos y archivos de trazabilidad, asegurando que la información está completa y organizada. Esto incluye la tra</w:t>
+            </w:r>
+            <w:r>
+              <w:rPr>
+                <w:color w:val="0070C0"/>
+              </w:rPr>
+              <w:t>zabilidad de requisitos, resultados de pruebas y auditorías de calidad.</w:t>
             </w:r>
           </w:p>
           <w:p>
@@ -3782,35 +3027,26 @@
               <w:spacing w:after="180"/>
               <w:rPr>
                 <w:color w:val="0070C0"/>
-                <w:sz w:val="20"/>
-                <w:szCs w:val="20"/>
-              </w:rPr>
-            </w:pPr>
-            <w:r>
-              <w:rPr>
-                <w:b/>
-                <w:color w:val="0070C0"/>
-                <w:sz w:val="20"/>
-                <w:szCs w:val="20"/>
-              </w:rPr>
-              <w:t>Validación y Aprobación Fina</w:t>
-            </w:r>
-            <w:r>
-              <w:rPr>
-                <w:b/>
-                <w:color w:val="0070C0"/>
-                <w:sz w:val="20"/>
-                <w:szCs w:val="20"/>
-              </w:rPr>
-              <w:t>l</w:t>
-            </w:r>
-            <w:r>
-              <w:rPr>
-                <w:color w:val="0070C0"/>
-                <w:sz w:val="20"/>
-                <w:szCs w:val="20"/>
-              </w:rPr>
-              <w:t>: El Director del Proyecto revisará y aprobará el cierre de cada adquisición, asegurando que todos los recursos cumplen con los objetivos y que el proyecto está listo para la entrega final.</w:t>
+              </w:rPr>
+            </w:pPr>
+            <w:r>
+              <w:rPr>
+                <w:b/>
+                <w:color w:val="0070C0"/>
+              </w:rPr>
+              <w:t>Validación y Aprobación Final</w:t>
+            </w:r>
+            <w:r>
+              <w:rPr>
+                <w:color w:val="0070C0"/>
+              </w:rPr>
+              <w:t>: El Director del Proyecto revisará y aprobará el cierre de cada adquisición, asegurando que todos los recursos cumplen con los objetivos y que el proyecto</w:t>
+            </w:r>
+            <w:r>
+              <w:rPr>
+                <w:color w:val="0070C0"/>
+              </w:rPr>
+              <w:t xml:space="preserve"> está listo para la entrega final.</w:t>
             </w:r>
           </w:p>
           <w:p>
@@ -3818,54 +3054,36 @@
               <w:spacing w:before="180" w:after="180"/>
               <w:rPr>
                 <w:color w:val="0070C0"/>
-                <w:sz w:val="20"/>
-                <w:szCs w:val="20"/>
-              </w:rPr>
-            </w:pPr>
-            <w:r>
-              <w:rPr>
-                <w:b/>
-                <w:color w:val="0070C0"/>
-                <w:sz w:val="20"/>
-                <w:szCs w:val="20"/>
+              </w:rPr>
+            </w:pPr>
+            <w:r>
+              <w:rPr>
+                <w:b/>
+                <w:color w:val="0070C0"/>
               </w:rPr>
               <w:t>Responsables del Cierre</w:t>
             </w:r>
             <w:r>
               <w:rPr>
                 <w:color w:val="0070C0"/>
-                <w:sz w:val="20"/>
-                <w:szCs w:val="20"/>
-              </w:rPr>
-              <w:t>: El Director del Proyecto, junto con el e</w:t>
-            </w:r>
-            <w:r>
-              <w:rPr>
-                <w:color w:val="0070C0"/>
-                <w:sz w:val="20"/>
-                <w:szCs w:val="20"/>
-              </w:rPr>
-              <w:t>quipo de QA y los responsables de cada área, liderarán el proceso de cierre y validación de adquisiciones.</w:t>
+              </w:rPr>
+              <w:t>: El Director del Proyecto, junto con el equipo de QA y los responsables de cada área, liderarán el proceso de cierre y validación de adquisiciones.</w:t>
             </w:r>
           </w:p>
         </w:tc>
       </w:tr>
     </w:tbl>
-    <w:p>
-      <w:pPr>
-        <w:rPr>
-          <w:sz w:val="20"/>
-          <w:szCs w:val="20"/>
-        </w:rPr>
-      </w:pPr>
-    </w:p>
+    <w:p/>
     <w:sectPr>
-      <w:headerReference w:type="default" r:id="rId8"/>
-      <w:footerReference w:type="default" r:id="rId9"/>
+      <w:headerReference w:type="default" r:id="rId9"/>
+      <w:footerReference w:type="default" r:id="rId10"/>
+      <w:headerReference w:type="first" r:id="rId11"/>
+      <w:footerReference w:type="first" r:id="rId12"/>
       <w:pgSz w:w="12240" w:h="15840"/>
       <w:pgMar w:top="720" w:right="720" w:bottom="720" w:left="720" w:header="708" w:footer="708" w:gutter="0"/>
       <w:pgNumType w:start="1"/>
       <w:cols w:space="720"/>
+      <w:titlePg/>
     </w:sectPr>
   </w:body>
 </w:document>
@@ -3954,7 +3172,7 @@
         <w:noProof/>
         <w:color w:val="000000"/>
       </w:rPr>
-      <w:t>1</w:t>
+      <w:t>2</w:t>
     </w:r>
     <w:r>
       <w:rPr>
@@ -3991,7 +3209,7 @@
         <w:noProof/>
         <w:color w:val="000000"/>
       </w:rPr>
-      <w:t>1</w:t>
+      <w:t>2</w:t>
     </w:r>
     <w:r>
       <w:rPr>
@@ -4033,6 +3251,12 @@
       <w:t>PGPI</w:t>
     </w:r>
   </w:p>
+</w:ftr>
+</file>
+
+<file path=word/footer2.xml><?xml version="1.0" encoding="utf-8"?>
+<w:ftr xmlns:wpc="http://schemas.microsoft.com/office/word/2010/wordprocessingCanvas" xmlns:cx="http://schemas.microsoft.com/office/drawing/2014/chartex" xmlns:cx1="http://schemas.microsoft.com/office/drawing/2015/9/8/chartex" xmlns:cx2="http://schemas.microsoft.com/office/drawing/2015/10/21/chartex" xmlns:cx3="http://schemas.microsoft.com/office/drawing/2016/5/9/chartex" xmlns:cx4="http://schemas.microsoft.com/office/drawing/2016/5/10/chartex" xmlns:cx5="http://schemas.microsoft.com/office/drawing/2016/5/11/chartex" xmlns:cx6="http://schemas.microsoft.com/office/drawing/2016/5/12/chartex" xmlns:cx7="http://schemas.microsoft.com/office/drawing/2016/5/13/chartex" xmlns:cx8="http://schemas.microsoft.com/office/drawing/2016/5/14/chartex" xmlns:mc="http://schemas.openxmlformats.org/markup-compatibility/2006" xmlns:aink="http://schemas.microsoft.com/office/drawing/2016/ink" xmlns:am3d="http://schemas.microsoft.com/office/drawing/2017/model3d" xmlns:o="urn:schemas-microsoft-com:office:office" xmlns:r="http://schemas.openxmlformats.org/officeDocument/2006/relationships" xmlns:m="http://schemas.openxmlformats.org/officeDocument/2006/math" xmlns:v="urn:schemas-microsoft-com:vml" xmlns:wp14="http://schemas.microsoft.com/office/word/2010/wordprocessingDrawing" xmlns:wp="http://schemas.openxmlformats.org/drawingml/2006/wordprocessingDrawing" xmlns:w10="urn:schemas-microsoft-com:office:word" xmlns:w="http://schemas.openxmlformats.org/wordprocessingml/2006/main" xmlns:w14="http://schemas.microsoft.com/office/word/2010/wordml" xmlns:w15="http://schemas.microsoft.com/office/word/2012/wordml" xmlns:w16cid="http://schemas.microsoft.com/office/word/2016/wordml/cid" xmlns:w16se="http://schemas.microsoft.com/office/word/2015/wordml/symex" xmlns:wpg="http://schemas.microsoft.com/office/word/2010/wordprocessingGroup" xmlns:wpi="http://schemas.microsoft.com/office/word/2010/wordprocessingInk" xmlns:wne="http://schemas.microsoft.com/office/word/2006/wordml" xmlns:wps="http://schemas.microsoft.com/office/word/2010/wordprocessingShape" mc:Ignorable="w14 w15 w16se w16cid wp14">
+  <w:p/>
 </w:ftr>
 </file>
 
@@ -4098,12 +3322,18 @@
 </w:hdr>
 </file>
 
+<file path=word/header2.xml><?xml version="1.0" encoding="utf-8"?>
+<w:hdr xmlns:wpc="http://schemas.microsoft.com/office/word/2010/wordprocessingCanvas" xmlns:cx="http://schemas.microsoft.com/office/drawing/2014/chartex" xmlns:cx1="http://schemas.microsoft.com/office/drawing/2015/9/8/chartex" xmlns:cx2="http://schemas.microsoft.com/office/drawing/2015/10/21/chartex" xmlns:cx3="http://schemas.microsoft.com/office/drawing/2016/5/9/chartex" xmlns:cx4="http://schemas.microsoft.com/office/drawing/2016/5/10/chartex" xmlns:cx5="http://schemas.microsoft.com/office/drawing/2016/5/11/chartex" xmlns:cx6="http://schemas.microsoft.com/office/drawing/2016/5/12/chartex" xmlns:cx7="http://schemas.microsoft.com/office/drawing/2016/5/13/chartex" xmlns:cx8="http://schemas.microsoft.com/office/drawing/2016/5/14/chartex" xmlns:mc="http://schemas.openxmlformats.org/markup-compatibility/2006" xmlns:aink="http://schemas.microsoft.com/office/drawing/2016/ink" xmlns:am3d="http://schemas.microsoft.com/office/drawing/2017/model3d" xmlns:o="urn:schemas-microsoft-com:office:office" xmlns:r="http://schemas.openxmlformats.org/officeDocument/2006/relationships" xmlns:m="http://schemas.openxmlformats.org/officeDocument/2006/math" xmlns:v="urn:schemas-microsoft-com:vml" xmlns:wp14="http://schemas.microsoft.com/office/word/2010/wordprocessingDrawing" xmlns:wp="http://schemas.openxmlformats.org/drawingml/2006/wordprocessingDrawing" xmlns:w10="urn:schemas-microsoft-com:office:word" xmlns:w="http://schemas.openxmlformats.org/wordprocessingml/2006/main" xmlns:w14="http://schemas.microsoft.com/office/word/2010/wordml" xmlns:w15="http://schemas.microsoft.com/office/word/2012/wordml" xmlns:w16cid="http://schemas.microsoft.com/office/word/2016/wordml/cid" xmlns:w16se="http://schemas.microsoft.com/office/word/2015/wordml/symex" xmlns:wpg="http://schemas.microsoft.com/office/word/2010/wordprocessingGroup" xmlns:wpi="http://schemas.microsoft.com/office/word/2010/wordprocessingInk" xmlns:wne="http://schemas.microsoft.com/office/word/2006/wordml" xmlns:wps="http://schemas.microsoft.com/office/word/2010/wordprocessingShape" mc:Ignorable="w14 w15 w16se w16cid wp14">
+  <w:p/>
+</w:hdr>
+</file>
+
 <file path=word/numbering.xml><?xml version="1.0" encoding="utf-8"?>
 <w:numbering xmlns:wpc="http://schemas.microsoft.com/office/word/2010/wordprocessingCanvas" xmlns:cx="http://schemas.microsoft.com/office/drawing/2014/chartex" xmlns:cx1="http://schemas.microsoft.com/office/drawing/2015/9/8/chartex" xmlns:cx2="http://schemas.microsoft.com/office/drawing/2015/10/21/chartex" xmlns:cx3="http://schemas.microsoft.com/office/drawing/2016/5/9/chartex" xmlns:cx4="http://schemas.microsoft.com/office/drawing/2016/5/10/chartex" xmlns:cx5="http://schemas.microsoft.com/office/drawing/2016/5/11/chartex" xmlns:cx6="http://schemas.microsoft.com/office/drawing/2016/5/12/chartex" xmlns:cx7="http://schemas.microsoft.com/office/drawing/2016/5/13/chartex" xmlns:cx8="http://schemas.microsoft.com/office/drawing/2016/5/14/chartex" xmlns:mc="http://schemas.openxmlformats.org/markup-compatibility/2006" xmlns:aink="http://schemas.microsoft.com/office/drawing/2016/ink" xmlns:am3d="http://schemas.microsoft.com/office/drawing/2017/model3d" xmlns:o="urn:schemas-microsoft-com:office:office" xmlns:r="http://schemas.openxmlformats.org/officeDocument/2006/relationships" xmlns:m="http://schemas.openxmlformats.org/officeDocument/2006/math" xmlns:v="urn:schemas-microsoft-com:vml" xmlns:wp14="http://schemas.microsoft.com/office/word/2010/wordprocessingDrawing" xmlns:wp="http://schemas.openxmlformats.org/drawingml/2006/wordprocessingDrawing" xmlns:w10="urn:schemas-microsoft-com:office:word" xmlns:w="http://schemas.openxmlformats.org/wordprocessingml/2006/main" xmlns:w14="http://schemas.microsoft.com/office/word/2010/wordml" xmlns:w15="http://schemas.microsoft.com/office/word/2012/wordml" xmlns:w16cid="http://schemas.microsoft.com/office/word/2016/wordml/cid" xmlns:w16se="http://schemas.microsoft.com/office/word/2015/wordml/symex" xmlns:wpg="http://schemas.microsoft.com/office/word/2010/wordprocessingGroup" xmlns:wpi="http://schemas.microsoft.com/office/word/2010/wordprocessingInk" xmlns:wne="http://schemas.microsoft.com/office/word/2006/wordml" xmlns:wps="http://schemas.microsoft.com/office/word/2010/wordprocessingShape" mc:Ignorable="w14 w15 w16se w16cid wp14">
   <w:abstractNum w:abstractNumId="0" w15:restartNumberingAfterBreak="0">
-    <w:nsid w:val="0E1747AF"/>
+    <w:nsid w:val="00E172E9"/>
     <w:multiLevelType w:val="multilevel"/>
-    <w:tmpl w:val="7B5E3056"/>
+    <w:tmpl w:val="3D36A808"/>
     <w:lvl w:ilvl="0">
       <w:start w:val="1"/>
       <w:numFmt w:val="decimal"/>
@@ -4214,9 +3444,9 @@
     </w:lvl>
   </w:abstractNum>
   <w:abstractNum w:abstractNumId="1" w15:restartNumberingAfterBreak="0">
-    <w:nsid w:val="1FCA4935"/>
+    <w:nsid w:val="118E2E30"/>
     <w:multiLevelType w:val="multilevel"/>
-    <w:tmpl w:val="69206252"/>
+    <w:tmpl w:val="2FB6E6D4"/>
     <w:lvl w:ilvl="0">
       <w:start w:val="1"/>
       <w:numFmt w:val="decimal"/>
@@ -4327,9 +3557,9 @@
     </w:lvl>
   </w:abstractNum>
   <w:abstractNum w:abstractNumId="2" w15:restartNumberingAfterBreak="0">
-    <w:nsid w:val="275B78BB"/>
+    <w:nsid w:val="22106C7F"/>
     <w:multiLevelType w:val="multilevel"/>
-    <w:tmpl w:val="E1A2AAC4"/>
+    <w:tmpl w:val="1F66FE8E"/>
     <w:lvl w:ilvl="0">
       <w:start w:val="1"/>
       <w:numFmt w:val="decimal"/>
@@ -4440,9 +3670,9 @@
     </w:lvl>
   </w:abstractNum>
   <w:abstractNum w:abstractNumId="3" w15:restartNumberingAfterBreak="0">
-    <w:nsid w:val="44497986"/>
+    <w:nsid w:val="24CA1C6A"/>
     <w:multiLevelType w:val="multilevel"/>
-    <w:tmpl w:val="9CA848A6"/>
+    <w:tmpl w:val="A4DAE574"/>
     <w:lvl w:ilvl="0">
       <w:start w:val="1"/>
       <w:numFmt w:val="decimal"/>
@@ -4553,9 +3783,9 @@
     </w:lvl>
   </w:abstractNum>
   <w:abstractNum w:abstractNumId="4" w15:restartNumberingAfterBreak="0">
-    <w:nsid w:val="4D0B6ADF"/>
+    <w:nsid w:val="267629C0"/>
     <w:multiLevelType w:val="multilevel"/>
-    <w:tmpl w:val="5BC63992"/>
+    <w:tmpl w:val="EE3AA802"/>
     <w:lvl w:ilvl="0">
       <w:start w:val="1"/>
       <w:numFmt w:val="decimal"/>
@@ -4666,9 +3896,9 @@
     </w:lvl>
   </w:abstractNum>
   <w:abstractNum w:abstractNumId="5" w15:restartNumberingAfterBreak="0">
-    <w:nsid w:val="58B15185"/>
+    <w:nsid w:val="533150B0"/>
     <w:multiLevelType w:val="multilevel"/>
-    <w:tmpl w:val="41DE6364"/>
+    <w:tmpl w:val="77742B4C"/>
     <w:lvl w:ilvl="0">
       <w:start w:val="1"/>
       <w:numFmt w:val="decimal"/>
@@ -4779,22 +4009,22 @@
     </w:lvl>
   </w:abstractNum>
   <w:num w:numId="1">
-    <w:abstractNumId w:val="1"/>
+    <w:abstractNumId w:val="3"/>
   </w:num>
   <w:num w:numId="2">
     <w:abstractNumId w:val="2"/>
   </w:num>
   <w:num w:numId="3">
+    <w:abstractNumId w:val="1"/>
+  </w:num>
+  <w:num w:numId="4">
+    <w:abstractNumId w:val="0"/>
+  </w:num>
+  <w:num w:numId="5">
     <w:abstractNumId w:val="5"/>
   </w:num>
-  <w:num w:numId="4">
-    <w:abstractNumId w:val="3"/>
-  </w:num>
-  <w:num w:numId="5">
+  <w:num w:numId="6">
     <w:abstractNumId w:val="4"/>
-  </w:num>
-  <w:num w:numId="6">
-    <w:abstractNumId w:val="0"/>
   </w:num>
 </w:numbering>
 </file>
@@ -5369,6 +4599,17 @@
       <w:szCs w:val="72"/>
     </w:rPr>
   </w:style>
+  <w:style w:type="table" w:customStyle="1" w:styleId="TableNormal0">
+    <w:name w:val="Table Normal"/>
+    <w:tblPr>
+      <w:tblCellMar>
+        <w:top w:w="0" w:type="dxa"/>
+        <w:left w:w="0" w:type="dxa"/>
+        <w:bottom w:w="0" w:type="dxa"/>
+        <w:right w:w="0" w:type="dxa"/>
+      </w:tblCellMar>
+    </w:tblPr>
+  </w:style>
   <w:style w:type="paragraph" w:styleId="Encabezado">
     <w:name w:val="header"/>
     <w:basedOn w:val="Normal"/>
@@ -5510,7 +4751,7 @@
     </w:rPr>
   </w:style>
   <w:style w:type="table" w:customStyle="1" w:styleId="a">
-    <w:basedOn w:val="TableNormal"/>
+    <w:basedOn w:val="TableNormal0"/>
     <w:pPr>
       <w:spacing w:line="240" w:lineRule="auto"/>
     </w:pPr>
@@ -5518,15 +4759,13 @@
       <w:tblStyleRowBandSize w:val="1"/>
       <w:tblStyleColBandSize w:val="1"/>
       <w:tblCellMar>
-        <w:top w:w="0" w:type="dxa"/>
         <w:left w:w="108" w:type="dxa"/>
-        <w:bottom w:w="0" w:type="dxa"/>
         <w:right w:w="108" w:type="dxa"/>
       </w:tblCellMar>
     </w:tblPr>
   </w:style>
   <w:style w:type="table" w:customStyle="1" w:styleId="a0">
-    <w:basedOn w:val="TableNormal"/>
+    <w:basedOn w:val="TableNormal0"/>
     <w:pPr>
       <w:spacing w:line="240" w:lineRule="auto"/>
     </w:pPr>
@@ -5534,15 +4773,13 @@
       <w:tblStyleRowBandSize w:val="1"/>
       <w:tblStyleColBandSize w:val="1"/>
       <w:tblCellMar>
-        <w:top w:w="0" w:type="dxa"/>
         <w:left w:w="108" w:type="dxa"/>
-        <w:bottom w:w="0" w:type="dxa"/>
         <w:right w:w="108" w:type="dxa"/>
       </w:tblCellMar>
     </w:tblPr>
   </w:style>
   <w:style w:type="table" w:customStyle="1" w:styleId="a1">
-    <w:basedOn w:val="TableNormal"/>
+    <w:basedOn w:val="TableNormal0"/>
     <w:pPr>
       <w:spacing w:line="240" w:lineRule="auto"/>
     </w:pPr>
@@ -5550,15 +4787,13 @@
       <w:tblStyleRowBandSize w:val="1"/>
       <w:tblStyleColBandSize w:val="1"/>
       <w:tblCellMar>
-        <w:top w:w="0" w:type="dxa"/>
         <w:left w:w="108" w:type="dxa"/>
-        <w:bottom w:w="0" w:type="dxa"/>
         <w:right w:w="108" w:type="dxa"/>
       </w:tblCellMar>
     </w:tblPr>
   </w:style>
   <w:style w:type="table" w:customStyle="1" w:styleId="a2">
-    <w:basedOn w:val="TableNormal"/>
+    <w:basedOn w:val="TableNormal0"/>
     <w:pPr>
       <w:spacing w:line="240" w:lineRule="auto"/>
     </w:pPr>
@@ -5566,15 +4801,13 @@
       <w:tblStyleRowBandSize w:val="1"/>
       <w:tblStyleColBandSize w:val="1"/>
       <w:tblCellMar>
-        <w:top w:w="0" w:type="dxa"/>
         <w:left w:w="108" w:type="dxa"/>
-        <w:bottom w:w="0" w:type="dxa"/>
         <w:right w:w="108" w:type="dxa"/>
       </w:tblCellMar>
     </w:tblPr>
   </w:style>
   <w:style w:type="table" w:customStyle="1" w:styleId="a3">
-    <w:basedOn w:val="TableNormal"/>
+    <w:basedOn w:val="TableNormal0"/>
     <w:pPr>
       <w:spacing w:line="240" w:lineRule="auto"/>
     </w:pPr>
@@ -5582,15 +4815,13 @@
       <w:tblStyleRowBandSize w:val="1"/>
       <w:tblStyleColBandSize w:val="1"/>
       <w:tblCellMar>
-        <w:top w:w="0" w:type="dxa"/>
         <w:left w:w="108" w:type="dxa"/>
-        <w:bottom w:w="0" w:type="dxa"/>
         <w:right w:w="108" w:type="dxa"/>
       </w:tblCellMar>
     </w:tblPr>
   </w:style>
   <w:style w:type="table" w:customStyle="1" w:styleId="a4">
-    <w:basedOn w:val="TableNormal"/>
+    <w:basedOn w:val="TableNormal0"/>
     <w:pPr>
       <w:spacing w:line="240" w:lineRule="auto"/>
     </w:pPr>
@@ -5598,15 +4829,13 @@
       <w:tblStyleRowBandSize w:val="1"/>
       <w:tblStyleColBandSize w:val="1"/>
       <w:tblCellMar>
-        <w:top w:w="0" w:type="dxa"/>
         <w:left w:w="108" w:type="dxa"/>
-        <w:bottom w:w="0" w:type="dxa"/>
         <w:right w:w="108" w:type="dxa"/>
       </w:tblCellMar>
     </w:tblPr>
   </w:style>
   <w:style w:type="table" w:customStyle="1" w:styleId="a5">
-    <w:basedOn w:val="TableNormal"/>
+    <w:basedOn w:val="TableNormal0"/>
     <w:pPr>
       <w:spacing w:line="240" w:lineRule="auto"/>
     </w:pPr>
@@ -5614,15 +4843,13 @@
       <w:tblStyleRowBandSize w:val="1"/>
       <w:tblStyleColBandSize w:val="1"/>
       <w:tblCellMar>
-        <w:top w:w="0" w:type="dxa"/>
         <w:left w:w="108" w:type="dxa"/>
-        <w:bottom w:w="0" w:type="dxa"/>
         <w:right w:w="108" w:type="dxa"/>
       </w:tblCellMar>
     </w:tblPr>
   </w:style>
   <w:style w:type="table" w:customStyle="1" w:styleId="a6">
-    <w:basedOn w:val="TableNormal"/>
+    <w:basedOn w:val="TableNormal0"/>
     <w:pPr>
       <w:spacing w:line="240" w:lineRule="auto"/>
     </w:pPr>
@@ -5630,15 +4857,13 @@
       <w:tblStyleRowBandSize w:val="1"/>
       <w:tblStyleColBandSize w:val="1"/>
       <w:tblCellMar>
-        <w:top w:w="0" w:type="dxa"/>
         <w:left w:w="108" w:type="dxa"/>
-        <w:bottom w:w="0" w:type="dxa"/>
         <w:right w:w="108" w:type="dxa"/>
       </w:tblCellMar>
     </w:tblPr>
   </w:style>
   <w:style w:type="table" w:customStyle="1" w:styleId="a7">
-    <w:basedOn w:val="TableNormal"/>
+    <w:basedOn w:val="TableNormal0"/>
     <w:pPr>
       <w:spacing w:line="240" w:lineRule="auto"/>
     </w:pPr>
@@ -5646,15 +4871,13 @@
       <w:tblStyleRowBandSize w:val="1"/>
       <w:tblStyleColBandSize w:val="1"/>
       <w:tblCellMar>
-        <w:top w:w="0" w:type="dxa"/>
         <w:left w:w="108" w:type="dxa"/>
-        <w:bottom w:w="0" w:type="dxa"/>
         <w:right w:w="108" w:type="dxa"/>
       </w:tblCellMar>
     </w:tblPr>
   </w:style>
   <w:style w:type="table" w:customStyle="1" w:styleId="a8">
-    <w:basedOn w:val="TableNormal"/>
+    <w:basedOn w:val="TableNormal0"/>
     <w:pPr>
       <w:spacing w:line="240" w:lineRule="auto"/>
     </w:pPr>
@@ -5662,15 +4885,13 @@
       <w:tblStyleRowBandSize w:val="1"/>
       <w:tblStyleColBandSize w:val="1"/>
       <w:tblCellMar>
-        <w:top w:w="0" w:type="dxa"/>
         <w:left w:w="108" w:type="dxa"/>
-        <w:bottom w:w="0" w:type="dxa"/>
         <w:right w:w="108" w:type="dxa"/>
       </w:tblCellMar>
     </w:tblPr>
   </w:style>
   <w:style w:type="table" w:customStyle="1" w:styleId="a9">
-    <w:basedOn w:val="TableNormal"/>
+    <w:basedOn w:val="TableNormal0"/>
     <w:pPr>
       <w:spacing w:line="240" w:lineRule="auto"/>
     </w:pPr>
@@ -5678,15 +4899,13 @@
       <w:tblStyleRowBandSize w:val="1"/>
       <w:tblStyleColBandSize w:val="1"/>
       <w:tblCellMar>
-        <w:top w:w="0" w:type="dxa"/>
         <w:left w:w="108" w:type="dxa"/>
-        <w:bottom w:w="0" w:type="dxa"/>
         <w:right w:w="108" w:type="dxa"/>
       </w:tblCellMar>
     </w:tblPr>
   </w:style>
   <w:style w:type="table" w:customStyle="1" w:styleId="aa">
-    <w:basedOn w:val="TableNormal"/>
+    <w:basedOn w:val="TableNormal0"/>
     <w:pPr>
       <w:spacing w:line="240" w:lineRule="auto"/>
     </w:pPr>
@@ -5694,15 +4913,13 @@
       <w:tblStyleRowBandSize w:val="1"/>
       <w:tblStyleColBandSize w:val="1"/>
       <w:tblCellMar>
-        <w:top w:w="0" w:type="dxa"/>
         <w:left w:w="108" w:type="dxa"/>
-        <w:bottom w:w="0" w:type="dxa"/>
         <w:right w:w="108" w:type="dxa"/>
       </w:tblCellMar>
     </w:tblPr>
   </w:style>
   <w:style w:type="table" w:customStyle="1" w:styleId="ab">
-    <w:basedOn w:val="TableNormal"/>
+    <w:basedOn w:val="TableNormal0"/>
     <w:pPr>
       <w:spacing w:line="240" w:lineRule="auto"/>
     </w:pPr>
@@ -5710,15 +4927,13 @@
       <w:tblStyleRowBandSize w:val="1"/>
       <w:tblStyleColBandSize w:val="1"/>
       <w:tblCellMar>
-        <w:top w:w="0" w:type="dxa"/>
         <w:left w:w="108" w:type="dxa"/>
-        <w:bottom w:w="0" w:type="dxa"/>
         <w:right w:w="108" w:type="dxa"/>
       </w:tblCellMar>
     </w:tblPr>
   </w:style>
   <w:style w:type="table" w:customStyle="1" w:styleId="ac">
-    <w:basedOn w:val="TableNormal"/>
+    <w:basedOn w:val="TableNormal0"/>
     <w:pPr>
       <w:spacing w:line="240" w:lineRule="auto"/>
     </w:pPr>
@@ -5726,15 +4941,13 @@
       <w:tblStyleRowBandSize w:val="1"/>
       <w:tblStyleColBandSize w:val="1"/>
       <w:tblCellMar>
-        <w:top w:w="0" w:type="dxa"/>
         <w:left w:w="108" w:type="dxa"/>
-        <w:bottom w:w="0" w:type="dxa"/>
         <w:right w:w="108" w:type="dxa"/>
       </w:tblCellMar>
     </w:tblPr>
   </w:style>
   <w:style w:type="table" w:customStyle="1" w:styleId="ad">
-    <w:basedOn w:val="TableNormal"/>
+    <w:basedOn w:val="TableNormal0"/>
     <w:pPr>
       <w:spacing w:line="240" w:lineRule="auto"/>
     </w:pPr>
@@ -5742,9 +4955,147 @@
       <w:tblStyleRowBandSize w:val="1"/>
       <w:tblStyleColBandSize w:val="1"/>
       <w:tblCellMar>
-        <w:top w:w="0" w:type="dxa"/>
         <w:left w:w="108" w:type="dxa"/>
-        <w:bottom w:w="0" w:type="dxa"/>
+        <w:right w:w="108" w:type="dxa"/>
+      </w:tblCellMar>
+    </w:tblPr>
+  </w:style>
+  <w:style w:type="table" w:customStyle="1" w:styleId="ae">
+    <w:basedOn w:val="TableNormal0"/>
+    <w:pPr>
+      <w:spacing w:line="240" w:lineRule="auto"/>
+    </w:pPr>
+    <w:tblPr>
+      <w:tblStyleRowBandSize w:val="1"/>
+      <w:tblStyleColBandSize w:val="1"/>
+      <w:tblCellMar>
+        <w:left w:w="108" w:type="dxa"/>
+        <w:right w:w="108" w:type="dxa"/>
+      </w:tblCellMar>
+    </w:tblPr>
+  </w:style>
+  <w:style w:type="table" w:customStyle="1" w:styleId="af">
+    <w:basedOn w:val="TableNormal0"/>
+    <w:pPr>
+      <w:spacing w:line="240" w:lineRule="auto"/>
+    </w:pPr>
+    <w:tblPr>
+      <w:tblStyleRowBandSize w:val="1"/>
+      <w:tblStyleColBandSize w:val="1"/>
+      <w:tblCellMar>
+        <w:left w:w="108" w:type="dxa"/>
+        <w:right w:w="108" w:type="dxa"/>
+      </w:tblCellMar>
+    </w:tblPr>
+  </w:style>
+  <w:style w:type="table" w:customStyle="1" w:styleId="af0">
+    <w:basedOn w:val="TableNormal0"/>
+    <w:pPr>
+      <w:spacing w:line="240" w:lineRule="auto"/>
+    </w:pPr>
+    <w:tblPr>
+      <w:tblStyleRowBandSize w:val="1"/>
+      <w:tblStyleColBandSize w:val="1"/>
+      <w:tblCellMar>
+        <w:left w:w="108" w:type="dxa"/>
+        <w:right w:w="108" w:type="dxa"/>
+      </w:tblCellMar>
+    </w:tblPr>
+  </w:style>
+  <w:style w:type="table" w:customStyle="1" w:styleId="af1">
+    <w:basedOn w:val="TableNormal0"/>
+    <w:pPr>
+      <w:spacing w:line="240" w:lineRule="auto"/>
+    </w:pPr>
+    <w:tblPr>
+      <w:tblStyleRowBandSize w:val="1"/>
+      <w:tblStyleColBandSize w:val="1"/>
+      <w:tblCellMar>
+        <w:left w:w="108" w:type="dxa"/>
+        <w:right w:w="108" w:type="dxa"/>
+      </w:tblCellMar>
+    </w:tblPr>
+  </w:style>
+  <w:style w:type="table" w:customStyle="1" w:styleId="af2">
+    <w:basedOn w:val="TableNormal0"/>
+    <w:pPr>
+      <w:spacing w:line="240" w:lineRule="auto"/>
+    </w:pPr>
+    <w:tblPr>
+      <w:tblStyleRowBandSize w:val="1"/>
+      <w:tblStyleColBandSize w:val="1"/>
+      <w:tblCellMar>
+        <w:left w:w="108" w:type="dxa"/>
+        <w:right w:w="108" w:type="dxa"/>
+      </w:tblCellMar>
+    </w:tblPr>
+  </w:style>
+  <w:style w:type="table" w:customStyle="1" w:styleId="af3">
+    <w:basedOn w:val="TableNormal0"/>
+    <w:pPr>
+      <w:spacing w:line="240" w:lineRule="auto"/>
+    </w:pPr>
+    <w:tblPr>
+      <w:tblStyleRowBandSize w:val="1"/>
+      <w:tblStyleColBandSize w:val="1"/>
+      <w:tblCellMar>
+        <w:left w:w="108" w:type="dxa"/>
+        <w:right w:w="108" w:type="dxa"/>
+      </w:tblCellMar>
+    </w:tblPr>
+  </w:style>
+  <w:style w:type="table" w:customStyle="1" w:styleId="af4">
+    <w:basedOn w:val="TableNormal0"/>
+    <w:pPr>
+      <w:spacing w:line="240" w:lineRule="auto"/>
+    </w:pPr>
+    <w:tblPr>
+      <w:tblStyleRowBandSize w:val="1"/>
+      <w:tblStyleColBandSize w:val="1"/>
+      <w:tblCellMar>
+        <w:left w:w="108" w:type="dxa"/>
+        <w:right w:w="108" w:type="dxa"/>
+      </w:tblCellMar>
+    </w:tblPr>
+  </w:style>
+  <w:style w:type="table" w:customStyle="1" w:styleId="af5">
+    <w:basedOn w:val="TableNormal0"/>
+    <w:pPr>
+      <w:spacing w:line="240" w:lineRule="auto"/>
+    </w:pPr>
+    <w:tblPr>
+      <w:tblStyleRowBandSize w:val="1"/>
+      <w:tblStyleColBandSize w:val="1"/>
+      <w:tblCellMar>
+        <w:left w:w="108" w:type="dxa"/>
+        <w:right w:w="108" w:type="dxa"/>
+      </w:tblCellMar>
+    </w:tblPr>
+  </w:style>
+  <w:style w:type="table" w:customStyle="1" w:styleId="af6">
+    <w:basedOn w:val="TableNormal0"/>
+    <w:pPr>
+      <w:spacing w:line="240" w:lineRule="auto"/>
+    </w:pPr>
+    <w:tblPr>
+      <w:tblStyleRowBandSize w:val="1"/>
+      <w:tblStyleColBandSize w:val="1"/>
+      <w:tblCellMar>
+        <w:left w:w="108" w:type="dxa"/>
+        <w:right w:w="108" w:type="dxa"/>
+      </w:tblCellMar>
+    </w:tblPr>
+  </w:style>
+  <w:style w:type="table" w:customStyle="1" w:styleId="af7">
+    <w:basedOn w:val="TableNormal0"/>
+    <w:pPr>
+      <w:spacing w:line="240" w:lineRule="auto"/>
+    </w:pPr>
+    <w:tblPr>
+      <w:tblStyleRowBandSize w:val="1"/>
+      <w:tblStyleColBandSize w:val="1"/>
+      <w:tblCellMar>
+        <w:left w:w="108" w:type="dxa"/>
         <w:right w:w="108" w:type="dxa"/>
       </w:tblCellMar>
     </w:tblPr>
@@ -6037,7 +5388,7 @@
 
 <file path=customXml/item1.xml><?xml version="1.0" encoding="utf-8"?>
 <go:gDocsCustomXmlDataStorage xmlns:go="http://customooxmlschemas.google.com/" xmlns:r="http://schemas.openxmlformats.org/officeDocument/2006/relationships" uri="GoogleDocsCustomDataVersion2">
-  <go:docsCustomData xmlns:go="http://customooxmlschemas.google.com/" roundtripDataSignature="AMtx7miQrTyfBZJzfw0ZkMyhy7c+RK0tsg==">CgMxLjA4AHIhMTh6N0xvMHBBYjkxam9TdzJHekl2MEY2RkpxamEzVC1X</go:docsCustomData>
+  <go:docsCustomData xmlns:go="http://customooxmlschemas.google.com/" roundtripDataSignature="AMtx7mhHGD3aS5wWLOTUHO67enck+VaNVQ==">CgMxLjAyCGguZ2pkZ3hzOAByITFfNVBrS2twdFFqVHA3U1FacmVsRnFfZ3BRY3pGUzVwWA==</go:docsCustomData>
 </go:gDocsCustomXmlDataStorage>
 </file>
 

</xml_diff>